<commit_message>
documentation version srs and report Signed-off-by: mugoya reymond stephen <raysteph12@gmail.com>
</commit_message>
<xml_diff>
--- a/SRS-version-2.docx
+++ b/SRS-version-2.docx
@@ -1,6 +1,6 @@
 
 <file path=word/document.xml><?xml version="1.0" encoding="utf-8"?>
-<w:document xmlns:wpc="http://schemas.microsoft.com/office/word/2010/wordprocessingCanvas" xmlns:cx="http://schemas.microsoft.com/office/drawing/2014/chartex" xmlns:cx1="http://schemas.microsoft.com/office/drawing/2015/9/8/chartex" xmlns:mc="http://schemas.openxmlformats.org/markup-compatibility/2006" xmlns:o="urn:schemas-microsoft-com:office:office" xmlns:r="http://schemas.openxmlformats.org/officeDocument/2006/relationships" xmlns:m="http://schemas.openxmlformats.org/officeDocument/2006/math" xmlns:v="urn:schemas-microsoft-com:vml" xmlns:wp14="http://schemas.microsoft.com/office/word/2010/wordprocessingDrawing" xmlns:wp="http://schemas.openxmlformats.org/drawingml/2006/wordprocessingDrawing" xmlns:w10="urn:schemas-microsoft-com:office:word" xmlns:w="http://schemas.openxmlformats.org/wordprocessingml/2006/main" xmlns:w14="http://schemas.microsoft.com/office/word/2010/wordml" xmlns:w15="http://schemas.microsoft.com/office/word/2012/wordml" xmlns:w16se="http://schemas.microsoft.com/office/word/2015/wordml/symex" xmlns:wpg="http://schemas.microsoft.com/office/word/2010/wordprocessingGroup" xmlns:wpi="http://schemas.microsoft.com/office/word/2010/wordprocessingInk" xmlns:wne="http://schemas.microsoft.com/office/word/2006/wordml" xmlns:wps="http://schemas.microsoft.com/office/word/2010/wordprocessingShape" mc:Ignorable="w14 w15 w16se wp14">
+<w:document xmlns:ve="http://schemas.openxmlformats.org/markup-compatibility/2006" xmlns:o="urn:schemas-microsoft-com:office:office" xmlns:r="http://schemas.openxmlformats.org/officeDocument/2006/relationships" xmlns:m="http://schemas.openxmlformats.org/officeDocument/2006/math" xmlns:v="urn:schemas-microsoft-com:vml" xmlns:wp="http://schemas.openxmlformats.org/drawingml/2006/wordprocessingDrawing" xmlns:w10="urn:schemas-microsoft-com:office:word" xmlns:w="http://schemas.openxmlformats.org/wordprocessingml/2006/main" xmlns:wne="http://schemas.microsoft.com/office/word/2006/wordml">
   <w:body>
     <w:p>
       <w:pPr>
@@ -17,7 +17,6 @@
           <w:b/>
           <w:noProof/>
           <w:szCs w:val="24"/>
-          <w:lang w:val="en-GB" w:eastAsia="en-GB"/>
         </w:rPr>
         <w:drawing>
           <wp:anchor distT="0" distB="0" distL="114300" distR="114300" simplePos="0" relativeHeight="251661312" behindDoc="0" locked="0" layoutInCell="1" allowOverlap="1">
@@ -48,7 +47,7 @@
                     <a:blip r:embed="rId8">
                       <a:extLst>
                         <a:ext uri="{28A0092B-C50C-407E-A947-70E740481C1C}">
-                          <a14:useLocalDpi xmlns:a14="http://schemas.microsoft.com/office/drawing/2010/main" val="0"/>
+                          <a14:useLocalDpi xmlns:a14="http://schemas.microsoft.com/office/drawing/2010/main" xmlns:wps="http://schemas.microsoft.com/office/word/2010/wordprocessingShape" xmlns:wpi="http://schemas.microsoft.com/office/word/2010/wordprocessingInk" xmlns:wpg="http://schemas.microsoft.com/office/word/2010/wordprocessingGroup" xmlns:w16se="http://schemas.microsoft.com/office/word/2015/wordml/symex" xmlns:w15="http://schemas.microsoft.com/office/word/2012/wordml" xmlns:w14="http://schemas.microsoft.com/office/word/2010/wordml" xmlns:w="http://schemas.openxmlformats.org/wordprocessingml/2006/main" xmlns:w10="urn:schemas-microsoft-com:office:word" xmlns:wp14="http://schemas.microsoft.com/office/word/2010/wordprocessingDrawing" xmlns:v="urn:schemas-microsoft-com:vml" xmlns:o="urn:schemas-microsoft-com:office:office" xmlns:mc="http://schemas.openxmlformats.org/markup-compatibility/2006" xmlns:cx1="http://schemas.microsoft.com/office/drawing/2015/9/8/chartex" xmlns:cx="http://schemas.microsoft.com/office/drawing/2014/chartex" xmlns:wpc="http://schemas.microsoft.com/office/word/2010/wordprocessingCanvas" xmlns="" val="0"/>
                         </a:ext>
                       </a:extLst>
                     </a:blip>
@@ -69,19 +68,13 @@
                     </a:ln>
                     <a:extLst>
                       <a:ext uri="{53640926-AAD7-44D8-BBD7-CCE9431645EC}">
-                        <a14:shadowObscured xmlns:a14="http://schemas.microsoft.com/office/drawing/2010/main"/>
+                        <a14:shadowObscured xmlns:a14="http://schemas.microsoft.com/office/drawing/2010/main" xmlns:wps="http://schemas.microsoft.com/office/word/2010/wordprocessingShape" xmlns:wpi="http://schemas.microsoft.com/office/word/2010/wordprocessingInk" xmlns:wpg="http://schemas.microsoft.com/office/word/2010/wordprocessingGroup" xmlns:w16se="http://schemas.microsoft.com/office/word/2015/wordml/symex" xmlns:w15="http://schemas.microsoft.com/office/word/2012/wordml" xmlns:w14="http://schemas.microsoft.com/office/word/2010/wordml" xmlns:w="http://schemas.openxmlformats.org/wordprocessingml/2006/main" xmlns:w10="urn:schemas-microsoft-com:office:word" xmlns:wp14="http://schemas.microsoft.com/office/word/2010/wordprocessingDrawing" xmlns:v="urn:schemas-microsoft-com:vml" xmlns:o="urn:schemas-microsoft-com:office:office" xmlns:mc="http://schemas.openxmlformats.org/markup-compatibility/2006" xmlns:cx1="http://schemas.microsoft.com/office/drawing/2015/9/8/chartex" xmlns:cx="http://schemas.microsoft.com/office/drawing/2014/chartex" xmlns:wpc="http://schemas.microsoft.com/office/word/2010/wordprocessingCanvas" xmlns=""/>
                       </a:ext>
                     </a:extLst>
                   </pic:spPr>
                 </pic:pic>
               </a:graphicData>
             </a:graphic>
-            <wp14:sizeRelH relativeFrom="page">
-              <wp14:pctWidth>0</wp14:pctWidth>
-            </wp14:sizeRelH>
-            <wp14:sizeRelV relativeFrom="page">
-              <wp14:pctHeight>0</wp14:pctHeight>
-            </wp14:sizeRelV>
           </wp:anchor>
         </w:drawing>
       </w:r>
@@ -91,24 +84,16 @@
           <w:b/>
           <w:szCs w:val="24"/>
         </w:rPr>
-        <w:t xml:space="preserve">                  </w:t>
-      </w:r>
-      <w:r>
+        <w:t>MAKERERE UNIVERSITY</w:t>
+      </w:r>
+    </w:p>
+    <w:p>
+      <w:pPr>
         <w:rPr>
           <w:rFonts w:ascii="Times New Roman" w:hAnsi="Times New Roman"/>
           <w:b/>
           <w:szCs w:val="24"/>
         </w:rPr>
-        <w:t>MAKERERE UNIVERSITY</w:t>
-      </w:r>
-    </w:p>
-    <w:p>
-      <w:pPr>
-        <w:rPr>
-          <w:rFonts w:ascii="Times New Roman" w:hAnsi="Times New Roman"/>
-          <w:b/>
-          <w:szCs w:val="24"/>
-        </w:rPr>
       </w:pPr>
     </w:p>
     <w:p>
@@ -204,7 +189,14 @@
           <w:rFonts w:ascii="Times New Roman" w:hAnsi="Times New Roman"/>
           <w:szCs w:val="24"/>
         </w:rPr>
-        <w:t xml:space="preserve"> FOR:</w:t>
+        <w:t xml:space="preserve"> FO</w:t>
+      </w:r>
+      <w:r>
+        <w:rPr>
+          <w:rFonts w:ascii="Times New Roman" w:hAnsi="Times New Roman"/>
+          <w:szCs w:val="24"/>
+        </w:rPr>
+        <w:t>R:</w:t>
       </w:r>
     </w:p>
     <w:p>
@@ -260,7 +252,7 @@
         <w:tblStyle w:val="TableGrid"/>
         <w:tblW w:w="10631" w:type="dxa"/>
         <w:tblInd w:w="-275" w:type="dxa"/>
-        <w:tblLook w:val="04A0" w:firstRow="1" w:lastRow="0" w:firstColumn="1" w:lastColumn="0" w:noHBand="0" w:noVBand="1"/>
+        <w:tblLook w:val="04A0"/>
       </w:tblPr>
       <w:tblGrid>
         <w:gridCol w:w="3234"/>
@@ -3425,7 +3417,7 @@
           <w:insideV w:val="single" w:sz="6" w:space="0" w:color="auto"/>
         </w:tblBorders>
         <w:tblLayout w:type="fixed"/>
-        <w:tblLook w:val="0000" w:firstRow="0" w:lastRow="0" w:firstColumn="0" w:lastColumn="0" w:noHBand="0" w:noVBand="0"/>
+        <w:tblLook w:val="0000"/>
       </w:tblPr>
       <w:tblGrid>
         <w:gridCol w:w="2160"/>
@@ -3763,14 +3755,6 @@
       </w:r>
       <w:bookmarkEnd w:id="10"/>
       <w:bookmarkEnd w:id="11"/>
-      <w:r>
-        <w:rPr>
-          <w:rFonts w:ascii="Times New Roman" w:hAnsi="Times New Roman"/>
-          <w:sz w:val="24"/>
-          <w:szCs w:val="24"/>
-        </w:rPr>
-        <w:t xml:space="preserve"> </w:t>
-      </w:r>
     </w:p>
     <w:p>
       <w:pPr>
@@ -4059,13 +4043,6 @@
           <w:rFonts w:ascii="Times New Roman" w:hAnsi="Times New Roman"/>
           <w:szCs w:val="24"/>
         </w:rPr>
-        <w:t xml:space="preserve"> </w:t>
-      </w:r>
-      <w:r>
-        <w:rPr>
-          <w:rFonts w:ascii="Times New Roman" w:hAnsi="Times New Roman"/>
-          <w:szCs w:val="24"/>
-        </w:rPr>
         <w:t>With this product, one will be able to tell how positive, negative, or neutral the movie is.</w:t>
       </w:r>
       <w:r>
@@ -4073,21 +4050,7 @@
           <w:rFonts w:ascii="Times New Roman" w:hAnsi="Times New Roman"/>
           <w:szCs w:val="24"/>
         </w:rPr>
-        <w:t xml:space="preserve"> This</w:t>
-      </w:r>
-      <w:r>
-        <w:rPr>
-          <w:rFonts w:ascii="Times New Roman" w:hAnsi="Times New Roman"/>
-          <w:szCs w:val="24"/>
-        </w:rPr>
-        <w:t xml:space="preserve"> </w:t>
-      </w:r>
-      <w:r>
-        <w:rPr>
-          <w:rFonts w:ascii="Times New Roman" w:hAnsi="Times New Roman"/>
-          <w:szCs w:val="24"/>
-        </w:rPr>
-        <w:t>information</w:t>
+        <w:t xml:space="preserve"> Thisinformation</w:t>
       </w:r>
       <w:r>
         <w:rPr>
@@ -5508,112 +5471,30 @@
           <w:szCs w:val="24"/>
           <w:lang w:val="en-GB" w:eastAsia="en-GB"/>
         </w:rPr>
-        <mc:AlternateContent>
-          <mc:Choice Requires="wps">
-            <w:drawing>
-              <wp:anchor distT="0" distB="0" distL="114300" distR="114300" simplePos="0" relativeHeight="251660288" behindDoc="0" locked="0" layoutInCell="1" allowOverlap="1">
-                <wp:simplePos x="0" y="0"/>
-                <wp:positionH relativeFrom="column">
-                  <wp:posOffset>2110740</wp:posOffset>
-                </wp:positionH>
-                <wp:positionV relativeFrom="paragraph">
-                  <wp:posOffset>129540</wp:posOffset>
-                </wp:positionV>
-                <wp:extent cx="2819400" cy="333375"/>
-                <wp:effectExtent l="0" t="0" r="0" b="0"/>
-                <wp:wrapNone/>
-                <wp:docPr id="6" name="Rectangle 6"/>
-                <wp:cNvGraphicFramePr/>
-                <a:graphic xmlns:a="http://schemas.openxmlformats.org/drawingml/2006/main">
-                  <a:graphicData uri="http://schemas.microsoft.com/office/word/2010/wordprocessingShape">
-                    <wps:wsp>
-                      <wps:cNvSpPr/>
-                      <wps:spPr>
-                        <a:xfrm>
-                          <a:off x="0" y="0"/>
-                          <a:ext cx="2819400" cy="333375"/>
-                        </a:xfrm>
-                        <a:prstGeom prst="rect">
-                          <a:avLst/>
-                        </a:prstGeom>
-                        <a:noFill/>
-                        <a:ln>
-                          <a:noFill/>
-                        </a:ln>
-                      </wps:spPr>
-                      <wps:style>
-                        <a:lnRef idx="2">
-                          <a:schemeClr val="accent6"/>
-                        </a:lnRef>
-                        <a:fillRef idx="1">
-                          <a:schemeClr val="lt1"/>
-                        </a:fillRef>
-                        <a:effectRef idx="0">
-                          <a:schemeClr val="accent6"/>
-                        </a:effectRef>
-                        <a:fontRef idx="minor">
-                          <a:schemeClr val="dk1"/>
-                        </a:fontRef>
-                      </wps:style>
-                      <wps:txbx>
-                        <w:txbxContent>
-                          <w:p>
-                            <w:pPr>
-                              <w:jc w:val="center"/>
-                              <w:rPr>
-                                <w:b/>
-                                <w:u w:val="single"/>
-                              </w:rPr>
-                            </w:pPr>
-                            <w:r>
-                              <w:rPr>
-                                <w:b/>
-                                <w:u w:val="single"/>
-                              </w:rPr>
-                              <w:t>User Case diagram</w:t>
-                            </w:r>
-                          </w:p>
-                        </w:txbxContent>
-                      </wps:txbx>
-                      <wps:bodyPr rot="0" spcFirstLastPara="0" vertOverflow="overflow" horzOverflow="overflow" vert="horz" wrap="square" lIns="91440" tIns="45720" rIns="91440" bIns="45720" numCol="1" spcCol="0" rtlCol="0" fromWordArt="0" anchor="ctr" anchorCtr="0" forceAA="0" compatLnSpc="1">
-                        <a:prstTxWarp prst="textNoShape">
-                          <a:avLst/>
-                        </a:prstTxWarp>
-                        <a:noAutofit/>
-                      </wps:bodyPr>
-                    </wps:wsp>
-                  </a:graphicData>
-                </a:graphic>
-              </wp:anchor>
-            </w:drawing>
-          </mc:Choice>
-          <mc:Fallback>
-            <w:pict>
-              <v:rect id="Rectangle 6" o:spid="_x0000_s1026" style="position:absolute;margin-left:166.2pt;margin-top:10.2pt;width:222pt;height:26.25pt;z-index:251660288;visibility:visible;mso-wrap-style:square;mso-wrap-distance-left:9pt;mso-wrap-distance-top:0;mso-wrap-distance-right:9pt;mso-wrap-distance-bottom:0;mso-position-horizontal:absolute;mso-position-horizontal-relative:text;mso-position-vertical:absolute;mso-position-vertical-relative:text;v-text-anchor:middle" o:gfxdata="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" filled="f" stroked="f" strokeweight="1pt">
-                <v:textbox>
-                  <w:txbxContent>
-                    <w:p>
-                      <w:pPr>
-                        <w:jc w:val="center"/>
-                        <w:rPr>
-                          <w:b/>
-                          <w:u w:val="single"/>
-                        </w:rPr>
-                      </w:pPr>
-                      <w:r>
-                        <w:rPr>
-                          <w:b/>
-                          <w:u w:val="single"/>
-                        </w:rPr>
-                        <w:t>User Case diagram</w:t>
-                      </w:r>
-                    </w:p>
-                  </w:txbxContent>
-                </v:textbox>
-              </v:rect>
-            </w:pict>
-          </mc:Fallback>
-        </mc:AlternateContent>
+        <w:pict>
+          <v:rect id="Rectangle 6" o:spid="_x0000_s1026" style="position:absolute;margin-left:166.2pt;margin-top:10.2pt;width:222pt;height:26.25pt;z-index:251660288;visibility:visible;v-text-anchor:middle" o:gfxdata="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" filled="f" stroked="f" strokeweight="1pt">
+            <v:textbox>
+              <w:txbxContent>
+                <w:p>
+                  <w:pPr>
+                    <w:jc w:val="center"/>
+                    <w:rPr>
+                      <w:b/>
+                      <w:u w:val="single"/>
+                    </w:rPr>
+                  </w:pPr>
+                  <w:r>
+                    <w:rPr>
+                      <w:b/>
+                      <w:u w:val="single"/>
+                    </w:rPr>
+                    <w:t>User Case diagram</w:t>
+                  </w:r>
+                </w:p>
+              </w:txbxContent>
+            </v:textbox>
+          </v:rect>
+        </w:pict>
       </w:r>
     </w:p>
     <w:p>
@@ -5841,77 +5722,9 @@
           <w:szCs w:val="24"/>
           <w:lang w:val="en-GB" w:eastAsia="en-GB"/>
         </w:rPr>
-        <mc:AlternateContent>
-          <mc:Choice Requires="wps">
-            <w:drawing>
-              <wp:anchor distT="0" distB="0" distL="114300" distR="114300" simplePos="0" relativeHeight="251664384" behindDoc="0" locked="0" layoutInCell="1" allowOverlap="1">
-                <wp:simplePos x="0" y="0"/>
-                <wp:positionH relativeFrom="column">
-                  <wp:posOffset>-89535</wp:posOffset>
-                </wp:positionH>
-                <wp:positionV relativeFrom="paragraph">
-                  <wp:posOffset>120015</wp:posOffset>
-                </wp:positionV>
-                <wp:extent cx="466725" cy="962025"/>
-                <wp:effectExtent l="0" t="0" r="28575" b="28575"/>
-                <wp:wrapNone/>
-                <wp:docPr id="28" name="Rectangle 28"/>
-                <wp:cNvGraphicFramePr/>
-                <a:graphic xmlns:a="http://schemas.openxmlformats.org/drawingml/2006/main">
-                  <a:graphicData uri="http://schemas.microsoft.com/office/word/2010/wordprocessingShape">
-                    <wps:wsp>
-                      <wps:cNvSpPr/>
-                      <wps:spPr>
-                        <a:xfrm>
-                          <a:off x="0" y="0"/>
-                          <a:ext cx="466725" cy="962025"/>
-                        </a:xfrm>
-                        <a:prstGeom prst="rect">
-                          <a:avLst/>
-                        </a:prstGeom>
-                        <a:solidFill>
-                          <a:schemeClr val="bg1"/>
-                        </a:solidFill>
-                        <a:ln>
-                          <a:solidFill>
-                            <a:schemeClr val="bg1"/>
-                          </a:solidFill>
-                        </a:ln>
-                      </wps:spPr>
-                      <wps:style>
-                        <a:lnRef idx="2">
-                          <a:schemeClr val="accent1">
-                            <a:shade val="50000"/>
-                          </a:schemeClr>
-                        </a:lnRef>
-                        <a:fillRef idx="1">
-                          <a:schemeClr val="accent1"/>
-                        </a:fillRef>
-                        <a:effectRef idx="0">
-                          <a:schemeClr val="accent1"/>
-                        </a:effectRef>
-                        <a:fontRef idx="minor">
-                          <a:schemeClr val="lt1"/>
-                        </a:fontRef>
-                      </wps:style>
-                      <wps:bodyPr rot="0" spcFirstLastPara="0" vertOverflow="overflow" horzOverflow="overflow" vert="horz" wrap="square" lIns="91440" tIns="45720" rIns="91440" bIns="45720" numCol="1" spcCol="0" rtlCol="0" fromWordArt="0" anchor="ctr" anchorCtr="0" forceAA="0" compatLnSpc="1">
-                        <a:prstTxWarp prst="textNoShape">
-                          <a:avLst/>
-                        </a:prstTxWarp>
-                        <a:noAutofit/>
-                      </wps:bodyPr>
-                    </wps:wsp>
-                  </a:graphicData>
-                </a:graphic>
-              </wp:anchor>
-            </w:drawing>
-          </mc:Choice>
-          <mc:Fallback>
-            <w:pict>
-              <v:rect w14:anchorId="10EB39E2" id="Rectangle 28" o:spid="_x0000_s1026" style="position:absolute;margin-left:-7.05pt;margin-top:9.45pt;width:36.75pt;height:75.75pt;z-index:251664384;visibility:visible;mso-wrap-style:square;mso-wrap-distance-left:9pt;mso-wrap-distance-top:0;mso-wrap-distance-right:9pt;mso-wrap-distance-bottom:0;mso-position-horizontal:absolute;mso-position-horizontal-relative:text;mso-position-vertical:absolute;mso-position-vertical-relative:text;v-text-anchor:middle" o:gfxdata="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" fillcolor="white [3212]" strokecolor="white [3212]" strokeweight="1pt"/>
-            </w:pict>
-          </mc:Fallback>
-        </mc:AlternateContent>
+        <w:pict>
+          <v:rect id="Rectangle 28" o:spid="_x0000_s1038" style="position:absolute;margin-left:-7.05pt;margin-top:9.45pt;width:36.75pt;height:75.75pt;z-index:251664384;visibility:visible;v-text-anchor:middle" o:gfxdata="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" fillcolor="white [3212]" strokecolor="white [3212]" strokeweight="1pt"/>
+        </w:pict>
       </w:r>
     </w:p>
     <w:p>
@@ -5962,113 +5775,37 @@
           <w:noProof/>
           <w:lang w:val="en-GB" w:eastAsia="en-GB"/>
         </w:rPr>
-        <mc:AlternateContent>
-          <mc:Choice Requires="wps">
-            <w:drawing>
-              <wp:anchor distT="0" distB="0" distL="114300" distR="114300" simplePos="0" relativeHeight="251663360" behindDoc="0" locked="0" layoutInCell="1" allowOverlap="1" wp14:anchorId="4B0BB681" wp14:editId="1B654D14">
-                <wp:simplePos x="0" y="0"/>
-                <wp:positionH relativeFrom="column">
-                  <wp:posOffset>1967865</wp:posOffset>
-                </wp:positionH>
-                <wp:positionV relativeFrom="paragraph">
-                  <wp:posOffset>34290</wp:posOffset>
-                </wp:positionV>
-                <wp:extent cx="3171825" cy="635"/>
-                <wp:effectExtent l="0" t="0" r="9525" b="8255"/>
-                <wp:wrapNone/>
-                <wp:docPr id="38" name="Text Box 38"/>
-                <wp:cNvGraphicFramePr/>
-                <a:graphic xmlns:a="http://schemas.openxmlformats.org/drawingml/2006/main">
-                  <a:graphicData uri="http://schemas.microsoft.com/office/word/2010/wordprocessingShape">
-                    <wps:wsp>
-                      <wps:cNvSpPr txBox="1"/>
-                      <wps:spPr>
-                        <a:xfrm>
-                          <a:off x="0" y="0"/>
-                          <a:ext cx="3171825" cy="635"/>
-                        </a:xfrm>
-                        <a:prstGeom prst="rect">
-                          <a:avLst/>
-                        </a:prstGeom>
-                        <a:solidFill>
-                          <a:prstClr val="white"/>
-                        </a:solidFill>
-                        <a:ln>
-                          <a:noFill/>
-                        </a:ln>
-                      </wps:spPr>
-                      <wps:txbx>
-                        <w:txbxContent>
-                          <w:p>
-                            <w:pPr>
-                              <w:pStyle w:val="Caption"/>
-                              <w:jc w:val="center"/>
-                              <w:rPr>
-                                <w:rFonts w:ascii="Times New Roman" w:hAnsi="Times New Roman"/>
-                                <w:b/>
-                                <w:noProof/>
-                                <w:sz w:val="24"/>
-                                <w:szCs w:val="24"/>
-                              </w:rPr>
-                            </w:pPr>
-                            <w:r>
-                              <w:rPr>
-                                <w:b/>
-                              </w:rPr>
-                              <w:t>Fig 1.1</w:t>
-                            </w:r>
-                          </w:p>
-                        </w:txbxContent>
-                      </wps:txbx>
-                      <wps:bodyPr rot="0" spcFirstLastPara="0" vertOverflow="overflow" horzOverflow="overflow" vert="horz" wrap="square" lIns="0" tIns="0" rIns="0" bIns="0" numCol="1" spcCol="0" rtlCol="0" fromWordArt="0" anchor="t" anchorCtr="0" forceAA="0" compatLnSpc="1">
-                        <a:prstTxWarp prst="textNoShape">
-                          <a:avLst/>
-                        </a:prstTxWarp>
-                        <a:spAutoFit/>
-                      </wps:bodyPr>
-                    </wps:wsp>
-                  </a:graphicData>
-                </a:graphic>
-                <wp14:sizeRelH relativeFrom="margin">
-                  <wp14:pctWidth>0</wp14:pctWidth>
-                </wp14:sizeRelH>
-              </wp:anchor>
-            </w:drawing>
-          </mc:Choice>
-          <mc:Fallback>
-            <w:pict>
-              <v:shapetype w14:anchorId="4B0BB681" id="_x0000_t202" coordsize="21600,21600" o:spt="202" path="m,l,21600r21600,l21600,xe">
-                <v:stroke joinstyle="miter"/>
-                <v:path gradientshapeok="t" o:connecttype="rect"/>
-              </v:shapetype>
-              <v:shape id="Text Box 38" o:spid="_x0000_s1027" type="#_x0000_t202" style="position:absolute;margin-left:154.95pt;margin-top:2.7pt;width:249.75pt;height:.05pt;z-index:251663360;visibility:visible;mso-wrap-style:square;mso-width-percent:0;mso-wrap-distance-left:9pt;mso-wrap-distance-top:0;mso-wrap-distance-right:9pt;mso-wrap-distance-bottom:0;mso-position-horizontal:absolute;mso-position-horizontal-relative:text;mso-position-vertical:absolute;mso-position-vertical-relative:text;mso-width-percent:0;mso-width-relative:margin;v-text-anchor:top" o:gfxdata="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" stroked="f">
-                <v:textbox style="mso-fit-shape-to-text:t" inset="0,0,0,0">
-                  <w:txbxContent>
-                    <w:p>
-                      <w:pPr>
-                        <w:pStyle w:val="Caption"/>
-                        <w:jc w:val="center"/>
-                        <w:rPr>
-                          <w:rFonts w:ascii="Times New Roman" w:hAnsi="Times New Roman"/>
-                          <w:b/>
-                          <w:noProof/>
-                          <w:sz w:val="24"/>
-                          <w:szCs w:val="24"/>
-                        </w:rPr>
-                      </w:pPr>
-                      <w:r>
-                        <w:rPr>
-                          <w:b/>
-                        </w:rPr>
-                        <w:t>Fig 1.1</w:t>
-                      </w:r>
-                    </w:p>
-                  </w:txbxContent>
-                </v:textbox>
-              </v:shape>
-            </w:pict>
-          </mc:Fallback>
-        </mc:AlternateContent>
+        <w:pict>
+          <v:shapetype id="_x0000_t202" coordsize="21600,21600" o:spt="202" path="m,l,21600r21600,l21600,xe">
+            <v:stroke joinstyle="miter"/>
+            <v:path gradientshapeok="t" o:connecttype="rect"/>
+          </v:shapetype>
+          <v:shape id="Text Box 38" o:spid="_x0000_s1027" type="#_x0000_t202" style="position:absolute;margin-left:154.95pt;margin-top:2.7pt;width:249.75pt;height:.05pt;z-index:251663360;visibility:visible;mso-width-relative:margin" o:gfxdata="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" stroked="f">
+            <v:textbox style="mso-fit-shape-to-text:t" inset="0,0,0,0">
+              <w:txbxContent>
+                <w:p>
+                  <w:pPr>
+                    <w:pStyle w:val="Caption"/>
+                    <w:jc w:val="center"/>
+                    <w:rPr>
+                      <w:rFonts w:ascii="Times New Roman" w:hAnsi="Times New Roman"/>
+                      <w:b/>
+                      <w:noProof/>
+                      <w:sz w:val="24"/>
+                      <w:szCs w:val="24"/>
+                    </w:rPr>
+                  </w:pPr>
+                  <w:r>
+                    <w:rPr>
+                      <w:b/>
+                    </w:rPr>
+                    <w:t>Fig 1.1</w:t>
+                  </w:r>
+                </w:p>
+              </w:txbxContent>
+            </v:textbox>
+          </v:shape>
+        </w:pict>
       </w:r>
     </w:p>
     <w:p>
@@ -6102,308 +5839,82 @@
           <w:szCs w:val="24"/>
           <w:lang w:val="en-GB" w:eastAsia="en-GB"/>
         </w:rPr>
-        <mc:AlternateContent>
-          <mc:Choice Requires="wpc">
-            <w:drawing>
-              <wp:inline distT="0" distB="0" distL="0" distR="0" wp14:anchorId="29078009" wp14:editId="1FC7A2C7">
-                <wp:extent cx="7038975" cy="3962400"/>
-                <wp:effectExtent l="0" t="0" r="0" b="0"/>
-                <wp:docPr id="24" name="Canvas 24"/>
-                <wp:cNvGraphicFramePr>
-                  <a:graphicFrameLocks xmlns:a="http://schemas.openxmlformats.org/drawingml/2006/main" noChangeAspect="1"/>
-                </wp:cNvGraphicFramePr>
-                <a:graphic xmlns:a="http://schemas.openxmlformats.org/drawingml/2006/main">
-                  <a:graphicData uri="http://schemas.microsoft.com/office/word/2010/wordprocessingCanvas">
-                    <wpc:wpc>
-                      <wpc:bg/>
-                      <wpc:whole/>
-                      <wps:wsp>
-                        <wps:cNvPr id="29" name="Rectangle 29"/>
-                        <wps:cNvSpPr/>
-                        <wps:spPr>
-                          <a:xfrm>
-                            <a:off x="3857623" y="1191170"/>
-                            <a:ext cx="1038225" cy="323850"/>
-                          </a:xfrm>
-                          <a:prstGeom prst="rect">
-                            <a:avLst/>
-                          </a:prstGeom>
-                          <a:ln>
-                            <a:noFill/>
-                          </a:ln>
-                        </wps:spPr>
-                        <wps:style>
-                          <a:lnRef idx="2">
-                            <a:schemeClr val="dk1"/>
-                          </a:lnRef>
-                          <a:fillRef idx="1">
-                            <a:schemeClr val="lt1"/>
-                          </a:fillRef>
-                          <a:effectRef idx="0">
-                            <a:schemeClr val="dk1"/>
-                          </a:effectRef>
-                          <a:fontRef idx="minor">
-                            <a:schemeClr val="dk1"/>
-                          </a:fontRef>
-                        </wps:style>
-                        <wps:txbx>
-                          <w:txbxContent>
-                            <w:p>
-                              <w:pPr>
-                                <w:jc w:val="center"/>
-                              </w:pPr>
-                              <w:r>
-                                <w:t>Word clouds</w:t>
-                              </w:r>
-                            </w:p>
-                          </w:txbxContent>
-                        </wps:txbx>
-                        <wps:bodyPr rot="0" spcFirstLastPara="0" vertOverflow="overflow" horzOverflow="overflow" vert="horz" wrap="square" lIns="91440" tIns="45720" rIns="91440" bIns="45720" numCol="1" spcCol="0" rtlCol="0" fromWordArt="0" anchor="ctr" anchorCtr="0" forceAA="0" compatLnSpc="1">
-                          <a:prstTxWarp prst="textNoShape">
-                            <a:avLst/>
-                          </a:prstTxWarp>
-                          <a:noAutofit/>
-                        </wps:bodyPr>
-                      </wps:wsp>
-                      <pic:pic xmlns:pic="http://schemas.openxmlformats.org/drawingml/2006/picture">
-                        <pic:nvPicPr>
-                          <pic:cNvPr id="42" name="Picture 42"/>
-                          <pic:cNvPicPr>
-                            <a:picLocks noChangeAspect="1"/>
-                          </pic:cNvPicPr>
-                        </pic:nvPicPr>
-                        <pic:blipFill>
-                          <a:blip r:embed="rId12"/>
-                          <a:stretch>
-                            <a:fillRect/>
-                          </a:stretch>
-                        </pic:blipFill>
-                        <pic:spPr>
-                          <a:xfrm>
-                            <a:off x="3514902" y="380571"/>
-                            <a:ext cx="1419048" cy="295238"/>
-                          </a:xfrm>
-                          <a:prstGeom prst="rect">
-                            <a:avLst/>
-                          </a:prstGeom>
-                        </pic:spPr>
-                      </pic:pic>
-                      <pic:pic xmlns:pic="http://schemas.openxmlformats.org/drawingml/2006/picture">
-                        <pic:nvPicPr>
-                          <pic:cNvPr id="43" name="Picture 43"/>
-                          <pic:cNvPicPr>
-                            <a:picLocks noChangeAspect="1"/>
-                          </pic:cNvPicPr>
-                        </pic:nvPicPr>
-                        <pic:blipFill>
-                          <a:blip r:embed="rId13"/>
-                          <a:stretch>
-                            <a:fillRect/>
-                          </a:stretch>
-                        </pic:blipFill>
-                        <pic:spPr>
-                          <a:xfrm>
-                            <a:off x="1446825" y="2639008"/>
-                            <a:ext cx="438095" cy="295238"/>
-                          </a:xfrm>
-                          <a:prstGeom prst="rect">
-                            <a:avLst/>
-                          </a:prstGeom>
-                        </pic:spPr>
-                      </pic:pic>
-                      <wpg:wgp>
-                        <wpg:cNvPr id="45" name="Group 45"/>
-                        <wpg:cNvGrpSpPr/>
-                        <wpg:grpSpPr>
-                          <a:xfrm>
-                            <a:off x="0" y="229146"/>
-                            <a:ext cx="5981700" cy="3552825"/>
-                            <a:chOff x="0" y="781050"/>
-                            <a:chExt cx="5981700" cy="3552825"/>
-                          </a:xfrm>
-                        </wpg:grpSpPr>
-                        <pic:pic xmlns:pic="http://schemas.openxmlformats.org/drawingml/2006/picture">
-                          <pic:nvPicPr>
-                            <pic:cNvPr id="41" name="Picture 41"/>
-                            <pic:cNvPicPr>
-                              <a:picLocks noChangeAspect="1"/>
-                            </pic:cNvPicPr>
-                          </pic:nvPicPr>
-                          <pic:blipFill>
-                            <a:blip r:embed="rId14"/>
-                            <a:stretch>
-                              <a:fillRect/>
-                            </a:stretch>
-                          </pic:blipFill>
-                          <pic:spPr>
-                            <a:xfrm>
-                              <a:off x="0" y="781050"/>
-                              <a:ext cx="5981700" cy="3486150"/>
-                            </a:xfrm>
-                            <a:prstGeom prst="rect">
-                              <a:avLst/>
-                            </a:prstGeom>
-                          </pic:spPr>
-                        </pic:pic>
-                        <wps:wsp>
-                          <wps:cNvPr id="44" name="Rectangle 44"/>
-                          <wps:cNvSpPr/>
-                          <wps:spPr>
-                            <a:xfrm>
-                              <a:off x="9525" y="3267075"/>
-                              <a:ext cx="495300" cy="1066800"/>
-                            </a:xfrm>
-                            <a:prstGeom prst="rect">
-                              <a:avLst/>
-                            </a:prstGeom>
-                            <a:ln>
-                              <a:solidFill>
-                                <a:schemeClr val="bg1"/>
-                              </a:solidFill>
-                            </a:ln>
-                          </wps:spPr>
-                          <wps:style>
-                            <a:lnRef idx="2">
-                              <a:schemeClr val="accent6"/>
-                            </a:lnRef>
-                            <a:fillRef idx="1">
-                              <a:schemeClr val="lt1"/>
-                            </a:fillRef>
-                            <a:effectRef idx="0">
-                              <a:schemeClr val="accent6"/>
-                            </a:effectRef>
-                            <a:fontRef idx="minor">
-                              <a:schemeClr val="dk1"/>
-                            </a:fontRef>
-                          </wps:style>
-                          <wps:bodyPr rot="0" spcFirstLastPara="0" vertOverflow="overflow" horzOverflow="overflow" vert="horz" wrap="square" lIns="91440" tIns="45720" rIns="91440" bIns="45720" numCol="1" spcCol="0" rtlCol="0" fromWordArt="0" anchor="ctr" anchorCtr="0" forceAA="0" compatLnSpc="1">
-                            <a:prstTxWarp prst="textNoShape">
-                              <a:avLst/>
-                            </a:prstTxWarp>
-                            <a:noAutofit/>
-                          </wps:bodyPr>
-                        </wps:wsp>
-                      </wpg:wgp>
-                      <pic:pic xmlns:pic="http://schemas.openxmlformats.org/drawingml/2006/picture">
-                        <pic:nvPicPr>
-                          <pic:cNvPr id="46" name="Picture 46"/>
-                          <pic:cNvPicPr>
-                            <a:picLocks noChangeAspect="1"/>
-                          </pic:cNvPicPr>
-                        </pic:nvPicPr>
-                        <pic:blipFill>
-                          <a:blip r:embed="rId13"/>
-                          <a:stretch>
-                            <a:fillRect/>
-                          </a:stretch>
-                        </pic:blipFill>
-                        <pic:spPr>
-                          <a:xfrm>
-                            <a:off x="1551600" y="2599896"/>
-                            <a:ext cx="438095" cy="295238"/>
-                          </a:xfrm>
-                          <a:prstGeom prst="rect">
-                            <a:avLst/>
-                          </a:prstGeom>
-                        </pic:spPr>
-                      </pic:pic>
-                      <pic:pic xmlns:pic="http://schemas.openxmlformats.org/drawingml/2006/picture">
-                        <pic:nvPicPr>
-                          <pic:cNvPr id="47" name="Picture 47"/>
-                          <pic:cNvPicPr>
-                            <a:picLocks noChangeAspect="1"/>
-                          </pic:cNvPicPr>
-                        </pic:nvPicPr>
-                        <pic:blipFill>
-                          <a:blip r:embed="rId15"/>
-                          <a:stretch>
-                            <a:fillRect/>
-                          </a:stretch>
-                        </pic:blipFill>
-                        <pic:spPr>
-                          <a:xfrm>
-                            <a:off x="3275625" y="475238"/>
-                            <a:ext cx="2047619" cy="295238"/>
-                          </a:xfrm>
-                          <a:prstGeom prst="rect">
-                            <a:avLst/>
-                          </a:prstGeom>
-                        </pic:spPr>
-                      </pic:pic>
-                    </wpc:wpc>
-                  </a:graphicData>
-                </a:graphic>
-              </wp:inline>
-            </w:drawing>
-          </mc:Choice>
-          <mc:Fallback>
-            <w:pict>
-              <v:group w14:anchorId="29078009" id="Canvas 24" o:spid="_x0000_s1028" editas="canvas" style="width:554.25pt;height:312pt;mso-position-horizontal-relative:char;mso-position-vertical-relative:line" coordsize="70389,39624" o:gfxdata="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">
-                <v:shapetype id="_x0000_t75" coordsize="21600,21600" o:spt="75" o:preferrelative="t" path="m@4@5l@4@11@9@11@9@5xe" filled="f" stroked="f">
-                  <v:stroke joinstyle="miter"/>
-                  <v:formulas>
-                    <v:f eqn="if lineDrawn pixelLineWidth 0"/>
-                    <v:f eqn="sum @0 1 0"/>
-                    <v:f eqn="sum 0 0 @1"/>
-                    <v:f eqn="prod @2 1 2"/>
-                    <v:f eqn="prod @3 21600 pixelWidth"/>
-                    <v:f eqn="prod @3 21600 pixelHeight"/>
-                    <v:f eqn="sum @0 0 1"/>
-                    <v:f eqn="prod @6 1 2"/>
-                    <v:f eqn="prod @7 21600 pixelWidth"/>
-                    <v:f eqn="sum @8 21600 0"/>
-                    <v:f eqn="prod @7 21600 pixelHeight"/>
-                    <v:f eqn="sum @10 21600 0"/>
-                  </v:formulas>
-                  <v:path o:extrusionok="f" gradientshapeok="t" o:connecttype="rect"/>
-                  <o:lock v:ext="edit" aspectratio="t"/>
-                </v:shapetype>
-                <v:shape id="_x0000_s1029" type="#_x0000_t75" style="position:absolute;width:70389;height:39624;visibility:visible;mso-wrap-style:square">
-                  <v:fill o:detectmouseclick="t"/>
-                  <v:path o:connecttype="none"/>
-                </v:shape>
-                <v:rect id="Rectangle 29" o:spid="_x0000_s1030" style="position:absolute;left:38576;top:11911;width:10382;height:3239;visibility:visible;mso-wrap-style:square;v-text-anchor:middle" o:gfxdata="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" fillcolor="white [3201]" stroked="f" strokeweight="1pt">
-                  <v:textbox>
-                    <w:txbxContent>
-                      <w:p>
-                        <w:pPr>
-                          <w:jc w:val="center"/>
-                        </w:pPr>
-                        <w:r>
-                          <w:t>Word clouds</w:t>
-                        </w:r>
-                      </w:p>
-                    </w:txbxContent>
-                  </v:textbox>
-                </v:rect>
-                <v:shape id="Picture 42" o:spid="_x0000_s1031" type="#_x0000_t75" style="position:absolute;left:35149;top:3805;width:14190;height:2953;visibility:visible;mso-wrap-style:square" o:gfxdata="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">
-                  <v:imagedata r:id="rId16" o:title=""/>
-                  <v:path arrowok="t"/>
-                </v:shape>
-                <v:shape id="Picture 43" o:spid="_x0000_s1032" type="#_x0000_t75" style="position:absolute;left:14468;top:26390;width:4381;height:2952;visibility:visible;mso-wrap-style:square" o:gfxdata="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">
-                  <v:imagedata r:id="rId17" o:title=""/>
-                  <v:path arrowok="t"/>
-                </v:shape>
-                <v:group id="Group 45" o:spid="_x0000_s1033" style="position:absolute;top:2291;width:59817;height:35528" coordorigin=",7810" coordsize="59817,35528" o:gfxdata="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">
-                  <v:shape id="Picture 41" o:spid="_x0000_s1034" type="#_x0000_t75" style="position:absolute;top:7810;width:59817;height:34862;visibility:visible;mso-wrap-style:square" o:gfxdata="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">
-                    <v:imagedata r:id="rId18" o:title=""/>
-                    <v:path arrowok="t"/>
-                  </v:shape>
-                  <v:rect id="Rectangle 44" o:spid="_x0000_s1035" style="position:absolute;left:95;top:32670;width:4953;height:10668;visibility:visible;mso-wrap-style:square;v-text-anchor:middle" o:gfxdata="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" fillcolor="white [3201]" strokecolor="white [3212]" strokeweight="1pt"/>
-                </v:group>
-                <v:shape id="Picture 46" o:spid="_x0000_s1036" type="#_x0000_t75" style="position:absolute;left:15516;top:25998;width:4380;height:2953;visibility:visible;mso-wrap-style:square" o:gfxdata="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">
-                  <v:imagedata r:id="rId17" o:title=""/>
-                  <v:path arrowok="t"/>
-                </v:shape>
-                <v:shape id="Picture 47" o:spid="_x0000_s1037" type="#_x0000_t75" style="position:absolute;left:32756;top:4752;width:20476;height:2952;visibility:visible;mso-wrap-style:square" o:gfxdata="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">
-                  <v:imagedata r:id="rId19" o:title=""/>
-                  <v:path arrowok="t"/>
-                </v:shape>
-                <w10:anchorlock/>
-              </v:group>
-            </w:pict>
-          </mc:Fallback>
-        </mc:AlternateContent>
+      </w:r>
+      <w:r>
+        <w:rPr>
+          <w:rFonts w:ascii="Times New Roman" w:hAnsi="Times New Roman"/>
+          <w:i w:val="0"/>
+          <w:noProof/>
+          <w:sz w:val="24"/>
+          <w:szCs w:val="24"/>
+          <w:lang w:val="en-GB" w:eastAsia="en-GB"/>
+        </w:rPr>
+        <w:pict>
+          <v:group id="Canvas 24" o:spid="_x0000_s1028" editas="canvas" style="width:554.25pt;height:312pt;mso-position-horizontal-relative:char;mso-position-vertical-relative:line" coordsize="70389,39624" o:gfxdata="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">
+            <v:shapetype id="_x0000_t75" coordsize="21600,21600" o:spt="75" o:preferrelative="t" path="m@4@5l@4@11@9@11@9@5xe" filled="f" stroked="f">
+              <v:stroke joinstyle="miter"/>
+              <v:formulas>
+                <v:f eqn="if lineDrawn pixelLineWidth 0"/>
+                <v:f eqn="sum @0 1 0"/>
+                <v:f eqn="sum 0 0 @1"/>
+                <v:f eqn="prod @2 1 2"/>
+                <v:f eqn="prod @3 21600 pixelWidth"/>
+                <v:f eqn="prod @3 21600 pixelHeight"/>
+                <v:f eqn="sum @0 0 1"/>
+                <v:f eqn="prod @6 1 2"/>
+                <v:f eqn="prod @7 21600 pixelWidth"/>
+                <v:f eqn="sum @8 21600 0"/>
+                <v:f eqn="prod @7 21600 pixelHeight"/>
+                <v:f eqn="sum @10 21600 0"/>
+              </v:formulas>
+              <v:path o:extrusionok="f" gradientshapeok="t" o:connecttype="rect"/>
+              <o:lock v:ext="edit" aspectratio="t"/>
+            </v:shapetype>
+            <v:shape id="_x0000_s1029" type="#_x0000_t75" style="position:absolute;width:70389;height:39624;visibility:visible">
+              <v:fill o:detectmouseclick="t"/>
+              <v:path o:connecttype="none"/>
+            </v:shape>
+            <v:rect id="Rectangle 29" o:spid="_x0000_s1030" style="position:absolute;left:38576;top:11911;width:10382;height:3239;visibility:visible;v-text-anchor:middle" o:gfxdata="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" fillcolor="white [3201]" stroked="f" strokeweight="1pt">
+              <v:textbox>
+                <w:txbxContent>
+                  <w:p>
+                    <w:pPr>
+                      <w:jc w:val="center"/>
+                    </w:pPr>
+                    <w:r>
+                      <w:t>Word clouds</w:t>
+                    </w:r>
+                  </w:p>
+                </w:txbxContent>
+              </v:textbox>
+            </v:rect>
+            <v:shape id="Picture 42" o:spid="_x0000_s1031" type="#_x0000_t75" style="position:absolute;left:35149;top:3805;width:14190;height:2953;visibility:visible" o:gfxdata="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">
+              <v:imagedata r:id="rId12" o:title=""/>
+              <v:path arrowok="t"/>
+            </v:shape>
+            <v:shape id="Picture 43" o:spid="_x0000_s1032" type="#_x0000_t75" style="position:absolute;left:14468;top:26390;width:4381;height:2952;visibility:visible" o:gfxdata="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">
+              <v:imagedata r:id="rId13" o:title=""/>
+              <v:path arrowok="t"/>
+            </v:shape>
+            <v:group id="Group 45" o:spid="_x0000_s1033" style="position:absolute;top:2291;width:59817;height:35528" coordorigin=",7810" coordsize="59817,35528" o:gfxdata="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">
+              <v:shape id="Picture 41" o:spid="_x0000_s1034" type="#_x0000_t75" style="position:absolute;top:7810;width:59817;height:34862;visibility:visible" o:gfxdata="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">
+                <v:imagedata r:id="rId14" o:title=""/>
+                <v:path arrowok="t"/>
+              </v:shape>
+              <v:rect id="Rectangle 44" o:spid="_x0000_s1035" style="position:absolute;left:95;top:32670;width:4953;height:10668;visibility:visible;v-text-anchor:middle" o:gfxdata="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" fillcolor="white [3201]" strokecolor="white [3212]" strokeweight="1pt"/>
+            </v:group>
+            <v:shape id="Picture 46" o:spid="_x0000_s1036" type="#_x0000_t75" style="position:absolute;left:15516;top:25998;width:4380;height:2953;visibility:visible" o:gfxdata="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">
+              <v:imagedata r:id="rId13" o:title=""/>
+              <v:path arrowok="t"/>
+            </v:shape>
+            <v:shape id="Picture 47" o:spid="_x0000_s1037" type="#_x0000_t75" style="position:absolute;left:32756;top:4752;width:20476;height:2952;visibility:visible" o:gfxdata="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">
+              <v:imagedata r:id="rId15" o:title=""/>
+              <v:path arrowok="t"/>
+            </v:shape>
+            <w10:wrap type="none"/>
+            <w10:anchorlock/>
+          </v:group>
+        </w:pict>
       </w:r>
     </w:p>
     <w:p>
@@ -7884,8 +7395,8 @@
           <w:szCs w:val="24"/>
         </w:rPr>
       </w:pPr>
-      <w:bookmarkStart w:id="51" w:name="_Toc439994690"/>
-      <w:bookmarkStart w:id="52" w:name="_Toc519070750"/>
+      <w:bookmarkStart w:id="51" w:name="_Toc519070750"/>
+      <w:bookmarkStart w:id="52" w:name="_Toc439994690"/>
       <w:r>
         <w:rPr>
           <w:rFonts w:ascii="Times New Roman" w:hAnsi="Times New Roman"/>
@@ -7894,27 +7405,27 @@
         </w:rPr>
         <w:t>Other Nonfunctional Requirements</w:t>
       </w:r>
+      <w:bookmarkEnd w:id="51"/>
+    </w:p>
+    <w:p>
+      <w:pPr>
+        <w:pStyle w:val="Heading2"/>
+        <w:rPr>
+          <w:rFonts w:ascii="Times New Roman" w:hAnsi="Times New Roman"/>
+          <w:sz w:val="24"/>
+          <w:szCs w:val="24"/>
+        </w:rPr>
+      </w:pPr>
+      <w:bookmarkStart w:id="53" w:name="_Toc519070751"/>
+      <w:r>
+        <w:rPr>
+          <w:rFonts w:ascii="Times New Roman" w:hAnsi="Times New Roman"/>
+          <w:sz w:val="24"/>
+          <w:szCs w:val="24"/>
+        </w:rPr>
+        <w:t>Performance Requirements</w:t>
+      </w:r>
       <w:bookmarkEnd w:id="52"/>
-    </w:p>
-    <w:p>
-      <w:pPr>
-        <w:pStyle w:val="Heading2"/>
-        <w:rPr>
-          <w:rFonts w:ascii="Times New Roman" w:hAnsi="Times New Roman"/>
-          <w:sz w:val="24"/>
-          <w:szCs w:val="24"/>
-        </w:rPr>
-      </w:pPr>
-      <w:bookmarkStart w:id="53" w:name="_Toc519070751"/>
-      <w:r>
-        <w:rPr>
-          <w:rFonts w:ascii="Times New Roman" w:hAnsi="Times New Roman"/>
-          <w:sz w:val="24"/>
-          <w:szCs w:val="24"/>
-        </w:rPr>
-        <w:t>Performance Requirements</w:t>
-      </w:r>
-      <w:bookmarkEnd w:id="51"/>
       <w:bookmarkEnd w:id="53"/>
     </w:p>
     <w:p>
@@ -8322,7 +7833,7 @@
       </w:pPr>
     </w:p>
     <w:sectPr>
-      <w:headerReference w:type="default" r:id="rId20"/>
+      <w:headerReference w:type="default" r:id="rId16"/>
       <w:pgSz w:w="12240" w:h="15840" w:code="1"/>
       <w:pgMar w:top="1440" w:right="1296" w:bottom="1440" w:left="1296" w:header="720" w:footer="720" w:gutter="0"/>
       <w:pgNumType w:start="1"/>
@@ -8334,8 +7845,8 @@
 </file>
 
 <file path=word/endnotes.xml><?xml version="1.0" encoding="utf-8"?>
-<w:endnotes xmlns:wpc="http://schemas.microsoft.com/office/word/2010/wordprocessingCanvas" xmlns:cx="http://schemas.microsoft.com/office/drawing/2014/chartex" xmlns:cx1="http://schemas.microsoft.com/office/drawing/2015/9/8/chartex" xmlns:mc="http://schemas.openxmlformats.org/markup-compatibility/2006" xmlns:o="urn:schemas-microsoft-com:office:office" xmlns:r="http://schemas.openxmlformats.org/officeDocument/2006/relationships" xmlns:m="http://schemas.openxmlformats.org/officeDocument/2006/math" xmlns:v="urn:schemas-microsoft-com:vml" xmlns:wp14="http://schemas.microsoft.com/office/word/2010/wordprocessingDrawing" xmlns:wp="http://schemas.openxmlformats.org/drawingml/2006/wordprocessingDrawing" xmlns:w10="urn:schemas-microsoft-com:office:word" xmlns:w="http://schemas.openxmlformats.org/wordprocessingml/2006/main" xmlns:w14="http://schemas.microsoft.com/office/word/2010/wordml" xmlns:w15="http://schemas.microsoft.com/office/word/2012/wordml" xmlns:w16se="http://schemas.microsoft.com/office/word/2015/wordml/symex" xmlns:wpg="http://schemas.microsoft.com/office/word/2010/wordprocessingGroup" xmlns:wpi="http://schemas.microsoft.com/office/word/2010/wordprocessingInk" xmlns:wne="http://schemas.microsoft.com/office/word/2006/wordml" xmlns:wps="http://schemas.microsoft.com/office/word/2010/wordprocessingShape" mc:Ignorable="w14 w15 w16se wp14">
-  <w:endnote w:type="separator" w:id="-1">
+<w:endnotes xmlns:ve="http://schemas.openxmlformats.org/markup-compatibility/2006" xmlns:o="urn:schemas-microsoft-com:office:office" xmlns:r="http://schemas.openxmlformats.org/officeDocument/2006/relationships" xmlns:m="http://schemas.openxmlformats.org/officeDocument/2006/math" xmlns:v="urn:schemas-microsoft-com:vml" xmlns:wp="http://schemas.openxmlformats.org/drawingml/2006/wordprocessingDrawing" xmlns:w10="urn:schemas-microsoft-com:office:word" xmlns:w="http://schemas.openxmlformats.org/wordprocessingml/2006/main" xmlns:wne="http://schemas.microsoft.com/office/word/2006/wordml">
+  <w:endnote w:type="separator" w:id="0">
     <w:p>
       <w:pPr>
         <w:spacing w:line="240" w:lineRule="auto"/>
@@ -8345,7 +7856,7 @@
       </w:r>
     </w:p>
   </w:endnote>
-  <w:endnote w:type="continuationSeparator" w:id="0">
+  <w:endnote w:type="continuationSeparator" w:id="1">
     <w:p>
       <w:pPr>
         <w:spacing w:line="240" w:lineRule="auto"/>
@@ -8359,7 +7870,7 @@
 </file>
 
 <file path=word/footer1.xml><?xml version="1.0" encoding="utf-8"?>
-<w:ftr xmlns:wpc="http://schemas.microsoft.com/office/word/2010/wordprocessingCanvas" xmlns:cx="http://schemas.microsoft.com/office/drawing/2014/chartex" xmlns:cx1="http://schemas.microsoft.com/office/drawing/2015/9/8/chartex" xmlns:mc="http://schemas.openxmlformats.org/markup-compatibility/2006" xmlns:o="urn:schemas-microsoft-com:office:office" xmlns:r="http://schemas.openxmlformats.org/officeDocument/2006/relationships" xmlns:m="http://schemas.openxmlformats.org/officeDocument/2006/math" xmlns:v="urn:schemas-microsoft-com:vml" xmlns:wp14="http://schemas.microsoft.com/office/word/2010/wordprocessingDrawing" xmlns:wp="http://schemas.openxmlformats.org/drawingml/2006/wordprocessingDrawing" xmlns:w10="urn:schemas-microsoft-com:office:word" xmlns:w="http://schemas.openxmlformats.org/wordprocessingml/2006/main" xmlns:w14="http://schemas.microsoft.com/office/word/2010/wordml" xmlns:w15="http://schemas.microsoft.com/office/word/2012/wordml" xmlns:w16se="http://schemas.microsoft.com/office/word/2015/wordml/symex" xmlns:wpg="http://schemas.microsoft.com/office/word/2010/wordprocessingGroup" xmlns:wpi="http://schemas.microsoft.com/office/word/2010/wordprocessingInk" xmlns:wne="http://schemas.microsoft.com/office/word/2006/wordml" xmlns:wps="http://schemas.microsoft.com/office/word/2010/wordprocessingShape" mc:Ignorable="w14 w15 w16se wp14">
+<w:ftr xmlns:ve="http://schemas.openxmlformats.org/markup-compatibility/2006" xmlns:o="urn:schemas-microsoft-com:office:office" xmlns:r="http://schemas.openxmlformats.org/officeDocument/2006/relationships" xmlns:m="http://schemas.openxmlformats.org/officeDocument/2006/math" xmlns:v="urn:schemas-microsoft-com:vml" xmlns:wp="http://schemas.openxmlformats.org/drawingml/2006/wordprocessingDrawing" xmlns:w10="urn:schemas-microsoft-com:office:word" xmlns:w="http://schemas.openxmlformats.org/wordprocessingml/2006/main" xmlns:wne="http://schemas.microsoft.com/office/word/2006/wordml">
   <w:p>
     <w:pPr>
       <w:pStyle w:val="Footer"/>
@@ -8383,7 +7894,7 @@
 </file>
 
 <file path=word/footer2.xml><?xml version="1.0" encoding="utf-8"?>
-<w:ftr xmlns:wpc="http://schemas.microsoft.com/office/word/2010/wordprocessingCanvas" xmlns:cx="http://schemas.microsoft.com/office/drawing/2014/chartex" xmlns:cx1="http://schemas.microsoft.com/office/drawing/2015/9/8/chartex" xmlns:mc="http://schemas.openxmlformats.org/markup-compatibility/2006" xmlns:o="urn:schemas-microsoft-com:office:office" xmlns:r="http://schemas.openxmlformats.org/officeDocument/2006/relationships" xmlns:m="http://schemas.openxmlformats.org/officeDocument/2006/math" xmlns:v="urn:schemas-microsoft-com:vml" xmlns:wp14="http://schemas.microsoft.com/office/word/2010/wordprocessingDrawing" xmlns:wp="http://schemas.openxmlformats.org/drawingml/2006/wordprocessingDrawing" xmlns:w10="urn:schemas-microsoft-com:office:word" xmlns:w="http://schemas.openxmlformats.org/wordprocessingml/2006/main" xmlns:w14="http://schemas.microsoft.com/office/word/2010/wordml" xmlns:w15="http://schemas.microsoft.com/office/word/2012/wordml" xmlns:w16se="http://schemas.microsoft.com/office/word/2015/wordml/symex" xmlns:wpg="http://schemas.microsoft.com/office/word/2010/wordprocessingGroup" xmlns:wpi="http://schemas.microsoft.com/office/word/2010/wordprocessingInk" xmlns:wne="http://schemas.microsoft.com/office/word/2006/wordml" xmlns:wps="http://schemas.microsoft.com/office/word/2010/wordprocessingShape" mc:Ignorable="w14 w15 w16se wp14">
+<w:ftr xmlns:ve="http://schemas.openxmlformats.org/markup-compatibility/2006" xmlns:o="urn:schemas-microsoft-com:office:office" xmlns:r="http://schemas.openxmlformats.org/officeDocument/2006/relationships" xmlns:m="http://schemas.openxmlformats.org/officeDocument/2006/math" xmlns:v="urn:schemas-microsoft-com:vml" xmlns:wp="http://schemas.openxmlformats.org/drawingml/2006/wordprocessingDrawing" xmlns:w10="urn:schemas-microsoft-com:office:word" xmlns:w="http://schemas.openxmlformats.org/wordprocessingml/2006/main" xmlns:wne="http://schemas.microsoft.com/office/word/2006/wordml">
   <w:p>
     <w:pPr>
       <w:pStyle w:val="Footer"/>
@@ -8412,8 +7923,8 @@
 </file>
 
 <file path=word/footnotes.xml><?xml version="1.0" encoding="utf-8"?>
-<w:footnotes xmlns:wpc="http://schemas.microsoft.com/office/word/2010/wordprocessingCanvas" xmlns:cx="http://schemas.microsoft.com/office/drawing/2014/chartex" xmlns:cx1="http://schemas.microsoft.com/office/drawing/2015/9/8/chartex" xmlns:mc="http://schemas.openxmlformats.org/markup-compatibility/2006" xmlns:o="urn:schemas-microsoft-com:office:office" xmlns:r="http://schemas.openxmlformats.org/officeDocument/2006/relationships" xmlns:m="http://schemas.openxmlformats.org/officeDocument/2006/math" xmlns:v="urn:schemas-microsoft-com:vml" xmlns:wp14="http://schemas.microsoft.com/office/word/2010/wordprocessingDrawing" xmlns:wp="http://schemas.openxmlformats.org/drawingml/2006/wordprocessingDrawing" xmlns:w10="urn:schemas-microsoft-com:office:word" xmlns:w="http://schemas.openxmlformats.org/wordprocessingml/2006/main" xmlns:w14="http://schemas.microsoft.com/office/word/2010/wordml" xmlns:w15="http://schemas.microsoft.com/office/word/2012/wordml" xmlns:w16se="http://schemas.microsoft.com/office/word/2015/wordml/symex" xmlns:wpg="http://schemas.microsoft.com/office/word/2010/wordprocessingGroup" xmlns:wpi="http://schemas.microsoft.com/office/word/2010/wordprocessingInk" xmlns:wne="http://schemas.microsoft.com/office/word/2006/wordml" xmlns:wps="http://schemas.microsoft.com/office/word/2010/wordprocessingShape" mc:Ignorable="w14 w15 w16se wp14">
-  <w:footnote w:type="separator" w:id="-1">
+<w:footnotes xmlns:ve="http://schemas.openxmlformats.org/markup-compatibility/2006" xmlns:o="urn:schemas-microsoft-com:office:office" xmlns:r="http://schemas.openxmlformats.org/officeDocument/2006/relationships" xmlns:m="http://schemas.openxmlformats.org/officeDocument/2006/math" xmlns:v="urn:schemas-microsoft-com:vml" xmlns:wp="http://schemas.openxmlformats.org/drawingml/2006/wordprocessingDrawing" xmlns:w10="urn:schemas-microsoft-com:office:word" xmlns:w="http://schemas.openxmlformats.org/wordprocessingml/2006/main" xmlns:wne="http://schemas.microsoft.com/office/word/2006/wordml">
+  <w:footnote w:type="separator" w:id="0">
     <w:p>
       <w:pPr>
         <w:spacing w:line="240" w:lineRule="auto"/>
@@ -8423,7 +7934,7 @@
       </w:r>
     </w:p>
   </w:footnote>
-  <w:footnote w:type="continuationSeparator" w:id="0">
+  <w:footnote w:type="continuationSeparator" w:id="1">
     <w:p>
       <w:pPr>
         <w:spacing w:line="240" w:lineRule="auto"/>
@@ -8437,7 +7948,7 @@
 </file>
 
 <file path=word/header1.xml><?xml version="1.0" encoding="utf-8"?>
-<w:hdr xmlns:wpc="http://schemas.microsoft.com/office/word/2010/wordprocessingCanvas" xmlns:cx="http://schemas.microsoft.com/office/drawing/2014/chartex" xmlns:cx1="http://schemas.microsoft.com/office/drawing/2015/9/8/chartex" xmlns:mc="http://schemas.openxmlformats.org/markup-compatibility/2006" xmlns:o="urn:schemas-microsoft-com:office:office" xmlns:r="http://schemas.openxmlformats.org/officeDocument/2006/relationships" xmlns:m="http://schemas.openxmlformats.org/officeDocument/2006/math" xmlns:v="urn:schemas-microsoft-com:vml" xmlns:wp14="http://schemas.microsoft.com/office/word/2010/wordprocessingDrawing" xmlns:wp="http://schemas.openxmlformats.org/drawingml/2006/wordprocessingDrawing" xmlns:w10="urn:schemas-microsoft-com:office:word" xmlns:w="http://schemas.openxmlformats.org/wordprocessingml/2006/main" xmlns:w14="http://schemas.microsoft.com/office/word/2010/wordml" xmlns:w15="http://schemas.microsoft.com/office/word/2012/wordml" xmlns:w16se="http://schemas.microsoft.com/office/word/2015/wordml/symex" xmlns:wpg="http://schemas.microsoft.com/office/word/2010/wordprocessingGroup" xmlns:wpi="http://schemas.microsoft.com/office/word/2010/wordprocessingInk" xmlns:wne="http://schemas.microsoft.com/office/word/2006/wordml" xmlns:wps="http://schemas.microsoft.com/office/word/2010/wordprocessingShape" mc:Ignorable="w14 w15 w16se wp14">
+<w:hdr xmlns:ve="http://schemas.openxmlformats.org/markup-compatibility/2006" xmlns:o="urn:schemas-microsoft-com:office:office" xmlns:r="http://schemas.openxmlformats.org/officeDocument/2006/relationships" xmlns:m="http://schemas.openxmlformats.org/officeDocument/2006/math" xmlns:v="urn:schemas-microsoft-com:vml" xmlns:wp="http://schemas.openxmlformats.org/drawingml/2006/wordprocessingDrawing" xmlns:w10="urn:schemas-microsoft-com:office:word" xmlns:w="http://schemas.openxmlformats.org/wordprocessingml/2006/main" xmlns:wne="http://schemas.microsoft.com/office/word/2006/wordml">
   <w:p>
     <w:pPr>
       <w:pStyle w:val="Header"/>
@@ -8446,20 +7957,7 @@
       <w:rPr>
         <w:i w:val="0"/>
       </w:rPr>
-      <w:t>Software</w:t>
-    </w:r>
-    <w:r>
-      <w:rPr>
-        <w:i w:val="0"/>
-        <w:sz w:val="24"/>
-      </w:rPr>
-      <w:t xml:space="preserve"> </w:t>
-    </w:r>
-    <w:r>
-      <w:rPr>
-        <w:i w:val="0"/>
-      </w:rPr>
-      <w:t>Requirements Specification for Star Wars Movie Script Analysis</w:t>
+      <w:t>SoftwareRequirements Specification for Star Wars Movie Script Analysis</w:t>
     </w:r>
     <w:r>
       <w:tab/>
@@ -8491,7 +7989,7 @@
 </file>
 
 <file path=word/header2.xml><?xml version="1.0" encoding="utf-8"?>
-<w:hdr xmlns:wpc="http://schemas.microsoft.com/office/word/2010/wordprocessingCanvas" xmlns:cx="http://schemas.microsoft.com/office/drawing/2014/chartex" xmlns:cx1="http://schemas.microsoft.com/office/drawing/2015/9/8/chartex" xmlns:mc="http://schemas.openxmlformats.org/markup-compatibility/2006" xmlns:o="urn:schemas-microsoft-com:office:office" xmlns:r="http://schemas.openxmlformats.org/officeDocument/2006/relationships" xmlns:m="http://schemas.openxmlformats.org/officeDocument/2006/math" xmlns:v="urn:schemas-microsoft-com:vml" xmlns:wp14="http://schemas.microsoft.com/office/word/2010/wordprocessingDrawing" xmlns:wp="http://schemas.openxmlformats.org/drawingml/2006/wordprocessingDrawing" xmlns:w10="urn:schemas-microsoft-com:office:word" xmlns:w="http://schemas.openxmlformats.org/wordprocessingml/2006/main" xmlns:w14="http://schemas.microsoft.com/office/word/2010/wordml" xmlns:w15="http://schemas.microsoft.com/office/word/2012/wordml" xmlns:w16se="http://schemas.microsoft.com/office/word/2015/wordml/symex" xmlns:wpg="http://schemas.microsoft.com/office/word/2010/wordprocessingGroup" xmlns:wpi="http://schemas.microsoft.com/office/word/2010/wordprocessingInk" xmlns:wne="http://schemas.microsoft.com/office/word/2006/wordml" xmlns:wps="http://schemas.microsoft.com/office/word/2010/wordprocessingShape" mc:Ignorable="w14 w15 w16se wp14">
+<w:hdr xmlns:ve="http://schemas.openxmlformats.org/markup-compatibility/2006" xmlns:o="urn:schemas-microsoft-com:office:office" xmlns:r="http://schemas.openxmlformats.org/officeDocument/2006/relationships" xmlns:m="http://schemas.openxmlformats.org/officeDocument/2006/math" xmlns:v="urn:schemas-microsoft-com:vml" xmlns:wp="http://schemas.openxmlformats.org/drawingml/2006/wordprocessingDrawing" xmlns:w10="urn:schemas-microsoft-com:office:word" xmlns:w="http://schemas.openxmlformats.org/wordprocessingml/2006/main" xmlns:wne="http://schemas.microsoft.com/office/word/2006/wordml">
   <w:p>
     <w:pPr>
       <w:pStyle w:val="Header"/>
@@ -8504,20 +8002,7 @@
       <w:rPr>
         <w:i w:val="0"/>
       </w:rPr>
-      <w:t>Software</w:t>
-    </w:r>
-    <w:r>
-      <w:rPr>
-        <w:i w:val="0"/>
-        <w:sz w:val="24"/>
-      </w:rPr>
-      <w:t xml:space="preserve"> </w:t>
-    </w:r>
-    <w:r>
-      <w:rPr>
-        <w:i w:val="0"/>
-      </w:rPr>
-      <w:t>Requirements Specification for Star Wars Movie Script Analysis</w:t>
+      <w:t>SoftwareRequirements Specification for Star Wars Movie Script Analysis</w:t>
     </w:r>
     <w:r>
       <w:tab/>
@@ -8527,8 +8012,8 @@
 </file>
 
 <file path=word/numbering.xml><?xml version="1.0" encoding="utf-8"?>
-<w:numbering xmlns:wpc="http://schemas.microsoft.com/office/word/2010/wordprocessingCanvas" xmlns:cx="http://schemas.microsoft.com/office/drawing/2014/chartex" xmlns:cx1="http://schemas.microsoft.com/office/drawing/2015/9/8/chartex" xmlns:mc="http://schemas.openxmlformats.org/markup-compatibility/2006" xmlns:o="urn:schemas-microsoft-com:office:office" xmlns:r="http://schemas.openxmlformats.org/officeDocument/2006/relationships" xmlns:m="http://schemas.openxmlformats.org/officeDocument/2006/math" xmlns:v="urn:schemas-microsoft-com:vml" xmlns:wp14="http://schemas.microsoft.com/office/word/2010/wordprocessingDrawing" xmlns:wp="http://schemas.openxmlformats.org/drawingml/2006/wordprocessingDrawing" xmlns:w10="urn:schemas-microsoft-com:office:word" xmlns:w="http://schemas.openxmlformats.org/wordprocessingml/2006/main" xmlns:w14="http://schemas.microsoft.com/office/word/2010/wordml" xmlns:w15="http://schemas.microsoft.com/office/word/2012/wordml" xmlns:w16se="http://schemas.microsoft.com/office/word/2015/wordml/symex" xmlns:wpg="http://schemas.microsoft.com/office/word/2010/wordprocessingGroup" xmlns:wpi="http://schemas.microsoft.com/office/word/2010/wordprocessingInk" xmlns:wne="http://schemas.microsoft.com/office/word/2006/wordml" xmlns:wps="http://schemas.microsoft.com/office/word/2010/wordprocessingShape" mc:Ignorable="w14 w15 w16se wp14">
-  <w:abstractNum w:abstractNumId="0" w15:restartNumberingAfterBreak="0">
+<w:numbering xmlns:ve="http://schemas.openxmlformats.org/markup-compatibility/2006" xmlns:o="urn:schemas-microsoft-com:office:office" xmlns:r="http://schemas.openxmlformats.org/officeDocument/2006/relationships" xmlns:m="http://schemas.openxmlformats.org/officeDocument/2006/math" xmlns:v="urn:schemas-microsoft-com:vml" xmlns:wp="http://schemas.openxmlformats.org/drawingml/2006/wordprocessingDrawing" xmlns:w10="urn:schemas-microsoft-com:office:word" xmlns:w="http://schemas.openxmlformats.org/wordprocessingml/2006/main" xmlns:wne="http://schemas.microsoft.com/office/word/2006/wordml">
+  <w:abstractNum w:abstractNumId="0">
     <w:nsid w:val="FFFFFFFB"/>
     <w:multiLevelType w:val="multilevel"/>
     <w:tmpl w:val="D8BC5BE2"/>
@@ -8605,7 +8090,7 @@
       <w:lvlJc w:val="left"/>
     </w:lvl>
   </w:abstractNum>
-  <w:abstractNum w:abstractNumId="1" w15:restartNumberingAfterBreak="0">
+  <w:abstractNum w:abstractNumId="1">
     <w:nsid w:val="2797124B"/>
     <w:multiLevelType w:val="hybridMultilevel"/>
     <w:tmpl w:val="D9FAE1F2"/>
@@ -8718,7 +8203,7 @@
       </w:rPr>
     </w:lvl>
   </w:abstractNum>
-  <w:abstractNum w:abstractNumId="2" w15:restartNumberingAfterBreak="0">
+  <w:abstractNum w:abstractNumId="2">
     <w:nsid w:val="5ECF0109"/>
     <w:multiLevelType w:val="hybridMultilevel"/>
     <w:tmpl w:val="AFAE37AE"/>
@@ -8831,7 +8316,7 @@
       </w:rPr>
     </w:lvl>
   </w:abstractNum>
-  <w:abstractNum w:abstractNumId="3" w15:restartNumberingAfterBreak="0">
+  <w:abstractNum w:abstractNumId="3">
     <w:nsid w:val="77C91965"/>
     <w:multiLevelType w:val="hybridMultilevel"/>
     <w:tmpl w:val="C180F104"/>
@@ -8960,7 +8445,7 @@
 </file>
 
 <file path=word/styles.xml><?xml version="1.0" encoding="utf-8"?>
-<w:styles xmlns:mc="http://schemas.openxmlformats.org/markup-compatibility/2006" xmlns:r="http://schemas.openxmlformats.org/officeDocument/2006/relationships" xmlns:w="http://schemas.openxmlformats.org/wordprocessingml/2006/main" xmlns:w14="http://schemas.microsoft.com/office/word/2010/wordml" xmlns:w15="http://schemas.microsoft.com/office/word/2012/wordml" xmlns:w16se="http://schemas.microsoft.com/office/word/2015/wordml/symex" mc:Ignorable="w14 w15 w16se">
+<w:styles xmlns:r="http://schemas.openxmlformats.org/officeDocument/2006/relationships" xmlns:w="http://schemas.openxmlformats.org/wordprocessingml/2006/main">
   <w:docDefaults>
     <w:rPrDefault>
       <w:rPr>
@@ -8976,378 +8461,146 @@
       </w:pPr>
     </w:pPrDefault>
   </w:docDefaults>
-  <w:latentStyles w:defLockedState="0" w:defUIPriority="99" w:defSemiHidden="0" w:defUnhideWhenUsed="0" w:defQFormat="0" w:count="371">
-    <w:lsdException w:name="Normal" w:uiPriority="0" w:qFormat="1"/>
-    <w:lsdException w:name="heading 1" w:uiPriority="0" w:qFormat="1"/>
-    <w:lsdException w:name="heading 2" w:semiHidden="1" w:uiPriority="0" w:unhideWhenUsed="1" w:qFormat="1"/>
-    <w:lsdException w:name="heading 3" w:semiHidden="1" w:uiPriority="0" w:unhideWhenUsed="1" w:qFormat="1"/>
-    <w:lsdException w:name="heading 4" w:semiHidden="1" w:uiPriority="0" w:unhideWhenUsed="1" w:qFormat="1"/>
-    <w:lsdException w:name="heading 5" w:semiHidden="1" w:uiPriority="0" w:unhideWhenUsed="1" w:qFormat="1"/>
-    <w:lsdException w:name="heading 6" w:semiHidden="1" w:uiPriority="0" w:unhideWhenUsed="1" w:qFormat="1"/>
-    <w:lsdException w:name="heading 7" w:semiHidden="1" w:uiPriority="0" w:unhideWhenUsed="1" w:qFormat="1"/>
-    <w:lsdException w:name="heading 8" w:semiHidden="1" w:uiPriority="0" w:unhideWhenUsed="1" w:qFormat="1"/>
-    <w:lsdException w:name="heading 9" w:semiHidden="1" w:uiPriority="0" w:unhideWhenUsed="1" w:qFormat="1"/>
-    <w:lsdException w:name="index 1" w:semiHidden="1" w:unhideWhenUsed="1"/>
-    <w:lsdException w:name="index 2" w:semiHidden="1" w:unhideWhenUsed="1"/>
-    <w:lsdException w:name="index 3" w:semiHidden="1" w:unhideWhenUsed="1"/>
-    <w:lsdException w:name="index 4" w:semiHidden="1" w:unhideWhenUsed="1"/>
-    <w:lsdException w:name="index 5" w:semiHidden="1" w:unhideWhenUsed="1"/>
-    <w:lsdException w:name="index 6" w:semiHidden="1" w:unhideWhenUsed="1"/>
-    <w:lsdException w:name="index 7" w:semiHidden="1" w:unhideWhenUsed="1"/>
-    <w:lsdException w:name="index 8" w:semiHidden="1" w:unhideWhenUsed="1"/>
-    <w:lsdException w:name="index 9" w:semiHidden="1" w:unhideWhenUsed="1"/>
-    <w:lsdException w:name="toc 1" w:semiHidden="1" w:uiPriority="39" w:unhideWhenUsed="1"/>
-    <w:lsdException w:name="toc 2" w:semiHidden="1" w:uiPriority="39" w:unhideWhenUsed="1"/>
-    <w:lsdException w:name="toc 3" w:semiHidden="1" w:uiPriority="39" w:unhideWhenUsed="1"/>
-    <w:lsdException w:name="toc 4" w:semiHidden="1" w:uiPriority="39" w:unhideWhenUsed="1"/>
-    <w:lsdException w:name="toc 5" w:semiHidden="1" w:uiPriority="39" w:unhideWhenUsed="1"/>
-    <w:lsdException w:name="toc 6" w:semiHidden="1" w:uiPriority="39" w:unhideWhenUsed="1"/>
-    <w:lsdException w:name="toc 7" w:semiHidden="1" w:uiPriority="39" w:unhideWhenUsed="1"/>
-    <w:lsdException w:name="toc 8" w:semiHidden="1" w:uiPriority="39" w:unhideWhenUsed="1"/>
-    <w:lsdException w:name="toc 9" w:semiHidden="1" w:uiPriority="39" w:unhideWhenUsed="1"/>
-    <w:lsdException w:name="Normal Indent" w:semiHidden="1" w:unhideWhenUsed="1"/>
-    <w:lsdException w:name="footnote text" w:semiHidden="1" w:unhideWhenUsed="1"/>
-    <w:lsdException w:name="annotation text" w:semiHidden="1" w:unhideWhenUsed="1"/>
-    <w:lsdException w:name="header" w:semiHidden="1" w:uiPriority="0" w:unhideWhenUsed="1"/>
-    <w:lsdException w:name="footer" w:semiHidden="1" w:uiPriority="0" w:unhideWhenUsed="1"/>
-    <w:lsdException w:name="index heading" w:semiHidden="1" w:unhideWhenUsed="1"/>
-    <w:lsdException w:name="caption" w:semiHidden="1" w:uiPriority="35" w:unhideWhenUsed="1" w:qFormat="1"/>
-    <w:lsdException w:name="table of figures" w:semiHidden="1" w:unhideWhenUsed="1"/>
-    <w:lsdException w:name="envelope address" w:semiHidden="1" w:unhideWhenUsed="1"/>
-    <w:lsdException w:name="envelope return" w:semiHidden="1" w:unhideWhenUsed="1"/>
-    <w:lsdException w:name="footnote reference" w:semiHidden="1" w:unhideWhenUsed="1"/>
-    <w:lsdException w:name="annotation reference" w:semiHidden="1" w:unhideWhenUsed="1"/>
-    <w:lsdException w:name="line number" w:semiHidden="1" w:unhideWhenUsed="1"/>
-    <w:lsdException w:name="page number" w:semiHidden="1" w:unhideWhenUsed="1"/>
-    <w:lsdException w:name="endnote reference" w:semiHidden="1" w:unhideWhenUsed="1"/>
-    <w:lsdException w:name="endnote text" w:semiHidden="1" w:unhideWhenUsed="1"/>
-    <w:lsdException w:name="table of authorities" w:semiHidden="1" w:unhideWhenUsed="1"/>
-    <w:lsdException w:name="macro" w:semiHidden="1" w:unhideWhenUsed="1"/>
-    <w:lsdException w:name="toa heading" w:semiHidden="1" w:unhideWhenUsed="1"/>
-    <w:lsdException w:name="List" w:semiHidden="1" w:unhideWhenUsed="1"/>
-    <w:lsdException w:name="List Bullet" w:semiHidden="1" w:unhideWhenUsed="1"/>
-    <w:lsdException w:name="List Number" w:semiHidden="1" w:unhideWhenUsed="1"/>
-    <w:lsdException w:name="List 2" w:semiHidden="1" w:unhideWhenUsed="1"/>
-    <w:lsdException w:name="List 3" w:semiHidden="1" w:unhideWhenUsed="1"/>
-    <w:lsdException w:name="List 4" w:semiHidden="1" w:unhideWhenUsed="1"/>
-    <w:lsdException w:name="List 5" w:semiHidden="1" w:unhideWhenUsed="1"/>
-    <w:lsdException w:name="List Bullet 2" w:semiHidden="1" w:unhideWhenUsed="1"/>
-    <w:lsdException w:name="List Bullet 3" w:semiHidden="1" w:unhideWhenUsed="1"/>
-    <w:lsdException w:name="List Bullet 4" w:semiHidden="1" w:unhideWhenUsed="1"/>
-    <w:lsdException w:name="List Bullet 5" w:semiHidden="1" w:unhideWhenUsed="1"/>
-    <w:lsdException w:name="List Number 2" w:semiHidden="1" w:unhideWhenUsed="1"/>
-    <w:lsdException w:name="List Number 3" w:semiHidden="1" w:unhideWhenUsed="1"/>
-    <w:lsdException w:name="List Number 4" w:semiHidden="1" w:unhideWhenUsed="1"/>
-    <w:lsdException w:name="List Number 5" w:semiHidden="1" w:unhideWhenUsed="1"/>
-    <w:lsdException w:name="Title" w:uiPriority="0" w:qFormat="1"/>
-    <w:lsdException w:name="Closing" w:semiHidden="1" w:unhideWhenUsed="1"/>
-    <w:lsdException w:name="Signature" w:semiHidden="1" w:unhideWhenUsed="1"/>
-    <w:lsdException w:name="Default Paragraph Font" w:semiHidden="1" w:uiPriority="1" w:unhideWhenUsed="1"/>
-    <w:lsdException w:name="Body Text" w:semiHidden="1" w:unhideWhenUsed="1"/>
-    <w:lsdException w:name="Body Text Indent" w:semiHidden="1" w:unhideWhenUsed="1"/>
-    <w:lsdException w:name="List Continue" w:semiHidden="1" w:unhideWhenUsed="1"/>
-    <w:lsdException w:name="List Continue 2" w:semiHidden="1" w:unhideWhenUsed="1"/>
-    <w:lsdException w:name="List Continue 3" w:semiHidden="1" w:unhideWhenUsed="1"/>
-    <w:lsdException w:name="List Continue 4" w:semiHidden="1" w:unhideWhenUsed="1"/>
-    <w:lsdException w:name="List Continue 5" w:semiHidden="1" w:unhideWhenUsed="1"/>
-    <w:lsdException w:name="Message Header" w:semiHidden="1" w:unhideWhenUsed="1"/>
-    <w:lsdException w:name="Subtitle" w:uiPriority="11" w:qFormat="1"/>
-    <w:lsdException w:name="Salutation" w:semiHidden="1" w:unhideWhenUsed="1"/>
-    <w:lsdException w:name="Date" w:semiHidden="1" w:unhideWhenUsed="1"/>
-    <w:lsdException w:name="Body Text First Indent" w:semiHidden="1" w:unhideWhenUsed="1"/>
-    <w:lsdException w:name="Body Text First Indent 2" w:semiHidden="1" w:unhideWhenUsed="1"/>
-    <w:lsdException w:name="Note Heading" w:semiHidden="1" w:unhideWhenUsed="1"/>
-    <w:lsdException w:name="Body Text 2" w:semiHidden="1" w:unhideWhenUsed="1"/>
-    <w:lsdException w:name="Body Text 3" w:semiHidden="1" w:unhideWhenUsed="1"/>
-    <w:lsdException w:name="Body Text Indent 2" w:semiHidden="1" w:unhideWhenUsed="1"/>
-    <w:lsdException w:name="Body Text Indent 3" w:semiHidden="1" w:unhideWhenUsed="1"/>
-    <w:lsdException w:name="Block Text" w:semiHidden="1" w:unhideWhenUsed="1"/>
-    <w:lsdException w:name="Hyperlink" w:semiHidden="1" w:unhideWhenUsed="1"/>
-    <w:lsdException w:name="FollowedHyperlink" w:semiHidden="1" w:unhideWhenUsed="1"/>
-    <w:lsdException w:name="Strong" w:uiPriority="22" w:qFormat="1"/>
-    <w:lsdException w:name="Emphasis" w:uiPriority="20" w:qFormat="1"/>
-    <w:lsdException w:name="Document Map" w:semiHidden="1" w:unhideWhenUsed="1"/>
-    <w:lsdException w:name="Plain Text" w:semiHidden="1" w:unhideWhenUsed="1"/>
-    <w:lsdException w:name="E-mail Signature" w:semiHidden="1" w:unhideWhenUsed="1"/>
-    <w:lsdException w:name="HTML Top of Form" w:semiHidden="1" w:unhideWhenUsed="1"/>
-    <w:lsdException w:name="HTML Bottom of Form" w:semiHidden="1" w:unhideWhenUsed="1"/>
-    <w:lsdException w:name="Normal (Web)" w:semiHidden="1" w:unhideWhenUsed="1"/>
-    <w:lsdException w:name="HTML Acronym" w:semiHidden="1" w:unhideWhenUsed="1"/>
-    <w:lsdException w:name="HTML Address" w:semiHidden="1" w:unhideWhenUsed="1"/>
-    <w:lsdException w:name="HTML Cite" w:semiHidden="1" w:unhideWhenUsed="1"/>
-    <w:lsdException w:name="HTML Code" w:semiHidden="1" w:unhideWhenUsed="1"/>
-    <w:lsdException w:name="HTML Definition" w:semiHidden="1" w:unhideWhenUsed="1"/>
-    <w:lsdException w:name="HTML Keyboard" w:semiHidden="1" w:unhideWhenUsed="1"/>
-    <w:lsdException w:name="HTML Preformatted" w:semiHidden="1" w:unhideWhenUsed="1"/>
-    <w:lsdException w:name="HTML Sample" w:semiHidden="1" w:unhideWhenUsed="1"/>
-    <w:lsdException w:name="HTML Typewriter" w:semiHidden="1" w:unhideWhenUsed="1"/>
-    <w:lsdException w:name="HTML Variable" w:semiHidden="1" w:unhideWhenUsed="1"/>
-    <w:lsdException w:name="Normal Table" w:semiHidden="1" w:unhideWhenUsed="1"/>
-    <w:lsdException w:name="annotation subject" w:semiHidden="1" w:unhideWhenUsed="1"/>
-    <w:lsdException w:name="No List" w:semiHidden="1" w:unhideWhenUsed="1"/>
-    <w:lsdException w:name="Outline List 1" w:semiHidden="1" w:unhideWhenUsed="1"/>
-    <w:lsdException w:name="Outline List 2" w:semiHidden="1" w:unhideWhenUsed="1"/>
-    <w:lsdException w:name="Outline List 3" w:semiHidden="1" w:unhideWhenUsed="1"/>
-    <w:lsdException w:name="Table Simple 1" w:semiHidden="1" w:unhideWhenUsed="1"/>
-    <w:lsdException w:name="Table Simple 2" w:semiHidden="1" w:unhideWhenUsed="1"/>
-    <w:lsdException w:name="Table Simple 3" w:semiHidden="1" w:unhideWhenUsed="1"/>
-    <w:lsdException w:name="Table Classic 1" w:semiHidden="1" w:unhideWhenUsed="1"/>
-    <w:lsdException w:name="Table Classic 2" w:semiHidden="1" w:unhideWhenUsed="1"/>
-    <w:lsdException w:name="Table Classic 3" w:semiHidden="1" w:unhideWhenUsed="1"/>
-    <w:lsdException w:name="Table Classic 4" w:semiHidden="1" w:unhideWhenUsed="1"/>
-    <w:lsdException w:name="Table Colorful 1" w:semiHidden="1" w:unhideWhenUsed="1"/>
-    <w:lsdException w:name="Table Colorful 2" w:semiHidden="1" w:unhideWhenUsed="1"/>
-    <w:lsdException w:name="Table Colorful 3" w:semiHidden="1" w:unhideWhenUsed="1"/>
-    <w:lsdException w:name="Table Columns 1" w:semiHidden="1" w:unhideWhenUsed="1"/>
-    <w:lsdException w:name="Table Columns 2" w:semiHidden="1" w:unhideWhenUsed="1"/>
-    <w:lsdException w:name="Table Columns 3" w:semiHidden="1" w:unhideWhenUsed="1"/>
-    <w:lsdException w:name="Table Columns 4" w:semiHidden="1" w:unhideWhenUsed="1"/>
-    <w:lsdException w:name="Table Columns 5" w:semiHidden="1" w:unhideWhenUsed="1"/>
-    <w:lsdException w:name="Table Grid 1" w:semiHidden="1" w:unhideWhenUsed="1"/>
-    <w:lsdException w:name="Table Grid 2" w:semiHidden="1" w:unhideWhenUsed="1"/>
-    <w:lsdException w:name="Table Grid 3" w:semiHidden="1" w:unhideWhenUsed="1"/>
-    <w:lsdException w:name="Table Grid 4" w:semiHidden="1" w:unhideWhenUsed="1"/>
-    <w:lsdException w:name="Table Grid 5" w:semiHidden="1" w:unhideWhenUsed="1"/>
-    <w:lsdException w:name="Table Grid 6" w:semiHidden="1" w:unhideWhenUsed="1"/>
-    <w:lsdException w:name="Table Grid 7" w:semiHidden="1" w:unhideWhenUsed="1"/>
-    <w:lsdException w:name="Table Grid 8" w:semiHidden="1" w:unhideWhenUsed="1"/>
-    <w:lsdException w:name="Table List 1" w:semiHidden="1" w:unhideWhenUsed="1"/>
-    <w:lsdException w:name="Table List 2" w:semiHidden="1" w:unhideWhenUsed="1"/>
-    <w:lsdException w:name="Table List 3" w:semiHidden="1" w:unhideWhenUsed="1"/>
-    <w:lsdException w:name="Table List 4" w:semiHidden="1" w:unhideWhenUsed="1"/>
-    <w:lsdException w:name="Table List 5" w:semiHidden="1" w:unhideWhenUsed="1"/>
-    <w:lsdException w:name="Table List 6" w:semiHidden="1" w:unhideWhenUsed="1"/>
-    <w:lsdException w:name="Table List 7" w:semiHidden="1" w:unhideWhenUsed="1"/>
-    <w:lsdException w:name="Table List 8" w:semiHidden="1" w:unhideWhenUsed="1"/>
-    <w:lsdException w:name="Table 3D effects 1" w:semiHidden="1" w:unhideWhenUsed="1"/>
-    <w:lsdException w:name="Table 3D effects 2" w:semiHidden="1" w:unhideWhenUsed="1"/>
-    <w:lsdException w:name="Table 3D effects 3" w:semiHidden="1" w:unhideWhenUsed="1"/>
-    <w:lsdException w:name="Table Contemporary" w:semiHidden="1" w:unhideWhenUsed="1"/>
-    <w:lsdException w:name="Table Elegant" w:semiHidden="1" w:unhideWhenUsed="1"/>
-    <w:lsdException w:name="Table Professional" w:semiHidden="1" w:unhideWhenUsed="1"/>
-    <w:lsdException w:name="Table Subtle 1" w:semiHidden="1" w:unhideWhenUsed="1"/>
-    <w:lsdException w:name="Table Subtle 2" w:semiHidden="1" w:unhideWhenUsed="1"/>
-    <w:lsdException w:name="Table Web 1" w:semiHidden="1" w:unhideWhenUsed="1"/>
-    <w:lsdException w:name="Table Web 2" w:semiHidden="1" w:unhideWhenUsed="1"/>
-    <w:lsdException w:name="Table Web 3" w:semiHidden="1" w:unhideWhenUsed="1"/>
-    <w:lsdException w:name="Balloon Text" w:semiHidden="1" w:unhideWhenUsed="1"/>
-    <w:lsdException w:name="Table Grid" w:uiPriority="39"/>
-    <w:lsdException w:name="Table Theme" w:semiHidden="1" w:unhideWhenUsed="1"/>
-    <w:lsdException w:name="Placeholder Text" w:semiHidden="1"/>
-    <w:lsdException w:name="No Spacing" w:uiPriority="1" w:qFormat="1"/>
-    <w:lsdException w:name="Light Shading" w:uiPriority="60"/>
-    <w:lsdException w:name="Light List" w:uiPriority="61"/>
-    <w:lsdException w:name="Light Grid" w:uiPriority="62"/>
-    <w:lsdException w:name="Medium Shading 1" w:uiPriority="63"/>
-    <w:lsdException w:name="Medium Shading 2" w:uiPriority="64"/>
-    <w:lsdException w:name="Medium List 1" w:uiPriority="65"/>
-    <w:lsdException w:name="Medium List 2" w:uiPriority="66"/>
-    <w:lsdException w:name="Medium Grid 1" w:uiPriority="67"/>
-    <w:lsdException w:name="Medium Grid 2" w:uiPriority="68"/>
-    <w:lsdException w:name="Medium Grid 3" w:uiPriority="69"/>
-    <w:lsdException w:name="Dark List" w:uiPriority="70"/>
-    <w:lsdException w:name="Colorful Shading" w:uiPriority="71"/>
-    <w:lsdException w:name="Colorful List" w:uiPriority="72"/>
-    <w:lsdException w:name="Colorful Grid" w:uiPriority="73"/>
-    <w:lsdException w:name="Light Shading Accent 1" w:uiPriority="60"/>
-    <w:lsdException w:name="Light List Accent 1" w:uiPriority="61"/>
-    <w:lsdException w:name="Light Grid Accent 1" w:uiPriority="62"/>
-    <w:lsdException w:name="Medium Shading 1 Accent 1" w:uiPriority="63"/>
-    <w:lsdException w:name="Medium Shading 2 Accent 1" w:uiPriority="64"/>
-    <w:lsdException w:name="Medium List 1 Accent 1" w:uiPriority="65"/>
-    <w:lsdException w:name="Revision" w:semiHidden="1"/>
-    <w:lsdException w:name="List Paragraph" w:uiPriority="34" w:qFormat="1"/>
-    <w:lsdException w:name="Quote" w:uiPriority="29" w:qFormat="1"/>
-    <w:lsdException w:name="Intense Quote" w:uiPriority="30" w:qFormat="1"/>
-    <w:lsdException w:name="Medium List 2 Accent 1" w:uiPriority="66"/>
-    <w:lsdException w:name="Medium Grid 1 Accent 1" w:uiPriority="67"/>
-    <w:lsdException w:name="Medium Grid 2 Accent 1" w:uiPriority="68"/>
-    <w:lsdException w:name="Medium Grid 3 Accent 1" w:uiPriority="69"/>
-    <w:lsdException w:name="Dark List Accent 1" w:uiPriority="70"/>
-    <w:lsdException w:name="Colorful Shading Accent 1" w:uiPriority="71"/>
-    <w:lsdException w:name="Colorful List Accent 1" w:uiPriority="72"/>
-    <w:lsdException w:name="Colorful Grid Accent 1" w:uiPriority="73"/>
-    <w:lsdException w:name="Light Shading Accent 2" w:uiPriority="60"/>
-    <w:lsdException w:name="Light List Accent 2" w:uiPriority="61"/>
-    <w:lsdException w:name="Light Grid Accent 2" w:uiPriority="62"/>
-    <w:lsdException w:name="Medium Shading 1 Accent 2" w:uiPriority="63"/>
-    <w:lsdException w:name="Medium Shading 2 Accent 2" w:uiPriority="64"/>
-    <w:lsdException w:name="Medium List 1 Accent 2" w:uiPriority="65"/>
-    <w:lsdException w:name="Medium List 2 Accent 2" w:uiPriority="66"/>
-    <w:lsdException w:name="Medium Grid 1 Accent 2" w:uiPriority="67"/>
-    <w:lsdException w:name="Medium Grid 2 Accent 2" w:uiPriority="68"/>
-    <w:lsdException w:name="Medium Grid 3 Accent 2" w:uiPriority="69"/>
-    <w:lsdException w:name="Dark List Accent 2" w:uiPriority="70"/>
-    <w:lsdException w:name="Colorful Shading Accent 2" w:uiPriority="71"/>
-    <w:lsdException w:name="Colorful List Accent 2" w:uiPriority="72"/>
-    <w:lsdException w:name="Colorful Grid Accent 2" w:uiPriority="73"/>
-    <w:lsdException w:name="Light Shading Accent 3" w:uiPriority="60"/>
-    <w:lsdException w:name="Light List Accent 3" w:uiPriority="61"/>
-    <w:lsdException w:name="Light Grid Accent 3" w:uiPriority="62"/>
-    <w:lsdException w:name="Medium Shading 1 Accent 3" w:uiPriority="63"/>
-    <w:lsdException w:name="Medium Shading 2 Accent 3" w:uiPriority="64"/>
-    <w:lsdException w:name="Medium List 1 Accent 3" w:uiPriority="65"/>
-    <w:lsdException w:name="Medium List 2 Accent 3" w:uiPriority="66"/>
-    <w:lsdException w:name="Medium Grid 1 Accent 3" w:uiPriority="67"/>
-    <w:lsdException w:name="Medium Grid 2 Accent 3" w:uiPriority="68"/>
-    <w:lsdException w:name="Medium Grid 3 Accent 3" w:uiPriority="69"/>
-    <w:lsdException w:name="Dark List Accent 3" w:uiPriority="70"/>
-    <w:lsdException w:name="Colorful Shading Accent 3" w:uiPriority="71"/>
-    <w:lsdException w:name="Colorful List Accent 3" w:uiPriority="72"/>
-    <w:lsdException w:name="Colorful Grid Accent 3" w:uiPriority="73"/>
-    <w:lsdException w:name="Light Shading Accent 4" w:uiPriority="60"/>
-    <w:lsdException w:name="Light List Accent 4" w:uiPriority="61"/>
-    <w:lsdException w:name="Light Grid Accent 4" w:uiPriority="62"/>
-    <w:lsdException w:name="Medium Shading 1 Accent 4" w:uiPriority="63"/>
-    <w:lsdException w:name="Medium Shading 2 Accent 4" w:uiPriority="64"/>
-    <w:lsdException w:name="Medium List 1 Accent 4" w:uiPriority="65"/>
-    <w:lsdException w:name="Medium List 2 Accent 4" w:uiPriority="66"/>
-    <w:lsdException w:name="Medium Grid 1 Accent 4" w:uiPriority="67"/>
-    <w:lsdException w:name="Medium Grid 2 Accent 4" w:uiPriority="68"/>
-    <w:lsdException w:name="Medium Grid 3 Accent 4" w:uiPriority="69"/>
-    <w:lsdException w:name="Dark List Accent 4" w:uiPriority="70"/>
-    <w:lsdException w:name="Colorful Shading Accent 4" w:uiPriority="71"/>
-    <w:lsdException w:name="Colorful List Accent 4" w:uiPriority="72"/>
-    <w:lsdException w:name="Colorful Grid Accent 4" w:uiPriority="73"/>
-    <w:lsdException w:name="Light Shading Accent 5" w:uiPriority="60"/>
-    <w:lsdException w:name="Light List Accent 5" w:uiPriority="61"/>
-    <w:lsdException w:name="Light Grid Accent 5" w:uiPriority="62"/>
-    <w:lsdException w:name="Medium Shading 1 Accent 5" w:uiPriority="63"/>
-    <w:lsdException w:name="Medium Shading 2 Accent 5" w:uiPriority="64"/>
-    <w:lsdException w:name="Medium List 1 Accent 5" w:uiPriority="65"/>
-    <w:lsdException w:name="Medium List 2 Accent 5" w:uiPriority="66"/>
-    <w:lsdException w:name="Medium Grid 1 Accent 5" w:uiPriority="67"/>
-    <w:lsdException w:name="Medium Grid 2 Accent 5" w:uiPriority="68"/>
-    <w:lsdException w:name="Medium Grid 3 Accent 5" w:uiPriority="69"/>
-    <w:lsdException w:name="Dark List Accent 5" w:uiPriority="70"/>
-    <w:lsdException w:name="Colorful Shading Accent 5" w:uiPriority="71"/>
-    <w:lsdException w:name="Colorful List Accent 5" w:uiPriority="72"/>
-    <w:lsdException w:name="Colorful Grid Accent 5" w:uiPriority="73"/>
-    <w:lsdException w:name="Light Shading Accent 6" w:uiPriority="60"/>
-    <w:lsdException w:name="Light List Accent 6" w:uiPriority="61"/>
-    <w:lsdException w:name="Light Grid Accent 6" w:uiPriority="62"/>
-    <w:lsdException w:name="Medium Shading 1 Accent 6" w:uiPriority="63"/>
-    <w:lsdException w:name="Medium Shading 2 Accent 6" w:uiPriority="64"/>
-    <w:lsdException w:name="Medium List 1 Accent 6" w:uiPriority="65"/>
-    <w:lsdException w:name="Medium List 2 Accent 6" w:uiPriority="66"/>
-    <w:lsdException w:name="Medium Grid 1 Accent 6" w:uiPriority="67"/>
-    <w:lsdException w:name="Medium Grid 2 Accent 6" w:uiPriority="68"/>
-    <w:lsdException w:name="Medium Grid 3 Accent 6" w:uiPriority="69"/>
-    <w:lsdException w:name="Dark List Accent 6" w:uiPriority="70"/>
-    <w:lsdException w:name="Colorful Shading Accent 6" w:uiPriority="71"/>
-    <w:lsdException w:name="Colorful List Accent 6" w:uiPriority="72"/>
-    <w:lsdException w:name="Colorful Grid Accent 6" w:uiPriority="73"/>
-    <w:lsdException w:name="Subtle Emphasis" w:uiPriority="19" w:qFormat="1"/>
-    <w:lsdException w:name="Intense Emphasis" w:uiPriority="21" w:qFormat="1"/>
-    <w:lsdException w:name="Subtle Reference" w:uiPriority="31" w:qFormat="1"/>
-    <w:lsdException w:name="Intense Reference" w:uiPriority="32" w:qFormat="1"/>
-    <w:lsdException w:name="Book Title" w:uiPriority="33" w:qFormat="1"/>
-    <w:lsdException w:name="Bibliography" w:semiHidden="1" w:uiPriority="37" w:unhideWhenUsed="1"/>
-    <w:lsdException w:name="TOC Heading" w:semiHidden="1" w:uiPriority="39" w:unhideWhenUsed="1" w:qFormat="1"/>
-    <w:lsdException w:name="Plain Table 1" w:uiPriority="41"/>
-    <w:lsdException w:name="Plain Table 2" w:uiPriority="42"/>
-    <w:lsdException w:name="Plain Table 3" w:uiPriority="43"/>
-    <w:lsdException w:name="Plain Table 4" w:uiPriority="44"/>
-    <w:lsdException w:name="Plain Table 5" w:uiPriority="45"/>
-    <w:lsdException w:name="Grid Table Light" w:uiPriority="40"/>
-    <w:lsdException w:name="Grid Table 1 Light" w:uiPriority="46"/>
-    <w:lsdException w:name="Grid Table 2" w:uiPriority="47"/>
-    <w:lsdException w:name="Grid Table 3" w:uiPriority="48"/>
-    <w:lsdException w:name="Grid Table 4" w:uiPriority="49"/>
-    <w:lsdException w:name="Grid Table 5 Dark" w:uiPriority="50"/>
-    <w:lsdException w:name="Grid Table 6 Colorful" w:uiPriority="51"/>
-    <w:lsdException w:name="Grid Table 7 Colorful" w:uiPriority="52"/>
-    <w:lsdException w:name="Grid Table 1 Light Accent 1" w:uiPriority="46"/>
-    <w:lsdException w:name="Grid Table 2 Accent 1" w:uiPriority="47"/>
-    <w:lsdException w:name="Grid Table 3 Accent 1" w:uiPriority="48"/>
-    <w:lsdException w:name="Grid Table 4 Accent 1" w:uiPriority="49"/>
-    <w:lsdException w:name="Grid Table 5 Dark Accent 1" w:uiPriority="50"/>
-    <w:lsdException w:name="Grid Table 6 Colorful Accent 1" w:uiPriority="51"/>
-    <w:lsdException w:name="Grid Table 7 Colorful Accent 1" w:uiPriority="52"/>
-    <w:lsdException w:name="Grid Table 1 Light Accent 2" w:uiPriority="46"/>
-    <w:lsdException w:name="Grid Table 2 Accent 2" w:uiPriority="47"/>
-    <w:lsdException w:name="Grid Table 3 Accent 2" w:uiPriority="48"/>
-    <w:lsdException w:name="Grid Table 4 Accent 2" w:uiPriority="49"/>
-    <w:lsdException w:name="Grid Table 5 Dark Accent 2" w:uiPriority="50"/>
-    <w:lsdException w:name="Grid Table 6 Colorful Accent 2" w:uiPriority="51"/>
-    <w:lsdException w:name="Grid Table 7 Colorful Accent 2" w:uiPriority="52"/>
-    <w:lsdException w:name="Grid Table 1 Light Accent 3" w:uiPriority="46"/>
-    <w:lsdException w:name="Grid Table 2 Accent 3" w:uiPriority="47"/>
-    <w:lsdException w:name="Grid Table 3 Accent 3" w:uiPriority="48"/>
-    <w:lsdException w:name="Grid Table 4 Accent 3" w:uiPriority="49"/>
-    <w:lsdException w:name="Grid Table 5 Dark Accent 3" w:uiPriority="50"/>
-    <w:lsdException w:name="Grid Table 6 Colorful Accent 3" w:uiPriority="51"/>
-    <w:lsdException w:name="Grid Table 7 Colorful Accent 3" w:uiPriority="52"/>
-    <w:lsdException w:name="Grid Table 1 Light Accent 4" w:uiPriority="46"/>
-    <w:lsdException w:name="Grid Table 2 Accent 4" w:uiPriority="47"/>
-    <w:lsdException w:name="Grid Table 3 Accent 4" w:uiPriority="48"/>
-    <w:lsdException w:name="Grid Table 4 Accent 4" w:uiPriority="49"/>
-    <w:lsdException w:name="Grid Table 5 Dark Accent 4" w:uiPriority="50"/>
-    <w:lsdException w:name="Grid Table 6 Colorful Accent 4" w:uiPriority="51"/>
-    <w:lsdException w:name="Grid Table 7 Colorful Accent 4" w:uiPriority="52"/>
-    <w:lsdException w:name="Grid Table 1 Light Accent 5" w:uiPriority="46"/>
-    <w:lsdException w:name="Grid Table 2 Accent 5" w:uiPriority="47"/>
-    <w:lsdException w:name="Grid Table 3 Accent 5" w:uiPriority="48"/>
-    <w:lsdException w:name="Grid Table 4 Accent 5" w:uiPriority="49"/>
-    <w:lsdException w:name="Grid Table 5 Dark Accent 5" w:uiPriority="50"/>
-    <w:lsdException w:name="Grid Table 6 Colorful Accent 5" w:uiPriority="51"/>
-    <w:lsdException w:name="Grid Table 7 Colorful Accent 5" w:uiPriority="52"/>
-    <w:lsdException w:name="Grid Table 1 Light Accent 6" w:uiPriority="46"/>
-    <w:lsdException w:name="Grid Table 2 Accent 6" w:uiPriority="47"/>
-    <w:lsdException w:name="Grid Table 3 Accent 6" w:uiPriority="48"/>
-    <w:lsdException w:name="Grid Table 4 Accent 6" w:uiPriority="49"/>
-    <w:lsdException w:name="Grid Table 5 Dark Accent 6" w:uiPriority="50"/>
-    <w:lsdException w:name="Grid Table 6 Colorful Accent 6" w:uiPriority="51"/>
-    <w:lsdException w:name="Grid Table 7 Colorful Accent 6" w:uiPriority="52"/>
-    <w:lsdException w:name="List Table 1 Light" w:uiPriority="46"/>
-    <w:lsdException w:name="List Table 2" w:uiPriority="47"/>
-    <w:lsdException w:name="List Table 3" w:uiPriority="48"/>
-    <w:lsdException w:name="List Table 4" w:uiPriority="49"/>
-    <w:lsdException w:name="List Table 5 Dark" w:uiPriority="50"/>
-    <w:lsdException w:name="List Table 6 Colorful" w:uiPriority="51"/>
-    <w:lsdException w:name="List Table 7 Colorful" w:uiPriority="52"/>
-    <w:lsdException w:name="List Table 1 Light Accent 1" w:uiPriority="46"/>
-    <w:lsdException w:name="List Table 2 Accent 1" w:uiPriority="47"/>
-    <w:lsdException w:name="List Table 3 Accent 1" w:uiPriority="48"/>
-    <w:lsdException w:name="List Table 4 Accent 1" w:uiPriority="49"/>
-    <w:lsdException w:name="List Table 5 Dark Accent 1" w:uiPriority="50"/>
-    <w:lsdException w:name="List Table 6 Colorful Accent 1" w:uiPriority="51"/>
-    <w:lsdException w:name="List Table 7 Colorful Accent 1" w:uiPriority="52"/>
-    <w:lsdException w:name="List Table 1 Light Accent 2" w:uiPriority="46"/>
-    <w:lsdException w:name="List Table 2 Accent 2" w:uiPriority="47"/>
-    <w:lsdException w:name="List Table 3 Accent 2" w:uiPriority="48"/>
-    <w:lsdException w:name="List Table 4 Accent 2" w:uiPriority="49"/>
-    <w:lsdException w:name="List Table 5 Dark Accent 2" w:uiPriority="50"/>
-    <w:lsdException w:name="List Table 6 Colorful Accent 2" w:uiPriority="51"/>
-    <w:lsdException w:name="List Table 7 Colorful Accent 2" w:uiPriority="52"/>
-    <w:lsdException w:name="List Table 1 Light Accent 3" w:uiPriority="46"/>
-    <w:lsdException w:name="List Table 2 Accent 3" w:uiPriority="47"/>
-    <w:lsdException w:name="List Table 3 Accent 3" w:uiPriority="48"/>
-    <w:lsdException w:name="List Table 4 Accent 3" w:uiPriority="49"/>
-    <w:lsdException w:name="List Table 5 Dark Accent 3" w:uiPriority="50"/>
-    <w:lsdException w:name="List Table 6 Colorful Accent 3" w:uiPriority="51"/>
-    <w:lsdException w:name="List Table 7 Colorful Accent 3" w:uiPriority="52"/>
-    <w:lsdException w:name="List Table 1 Light Accent 4" w:uiPriority="46"/>
-    <w:lsdException w:name="List Table 2 Accent 4" w:uiPriority="47"/>
-    <w:lsdException w:name="List Table 3 Accent 4" w:uiPriority="48"/>
-    <w:lsdException w:name="List Table 4 Accent 4" w:uiPriority="49"/>
-    <w:lsdException w:name="List Table 5 Dark Accent 4" w:uiPriority="50"/>
-    <w:lsdException w:name="List Table 6 Colorful Accent 4" w:uiPriority="51"/>
-    <w:lsdException w:name="List Table 7 Colorful Accent 4" w:uiPriority="52"/>
-    <w:lsdException w:name="List Table 1 Light Accent 5" w:uiPriority="46"/>
-    <w:lsdException w:name="List Table 2 Accent 5" w:uiPriority="47"/>
-    <w:lsdException w:name="List Table 3 Accent 5" w:uiPriority="48"/>
-    <w:lsdException w:name="List Table 4 Accent 5" w:uiPriority="49"/>
-    <w:lsdException w:name="List Table 5 Dark Accent 5" w:uiPriority="50"/>
-    <w:lsdException w:name="List Table 6 Colorful Accent 5" w:uiPriority="51"/>
-    <w:lsdException w:name="List Table 7 Colorful Accent 5" w:uiPriority="52"/>
-    <w:lsdException w:name="List Table 1 Light Accent 6" w:uiPriority="46"/>
-    <w:lsdException w:name="List Table 2 Accent 6" w:uiPriority="47"/>
-    <w:lsdException w:name="List Table 3 Accent 6" w:uiPriority="48"/>
-    <w:lsdException w:name="List Table 4 Accent 6" w:uiPriority="49"/>
-    <w:lsdException w:name="List Table 5 Dark Accent 6" w:uiPriority="50"/>
-    <w:lsdException w:name="List Table 6 Colorful Accent 6" w:uiPriority="51"/>
-    <w:lsdException w:name="List Table 7 Colorful Accent 6" w:uiPriority="52"/>
+  <w:latentStyles w:defLockedState="0" w:defUIPriority="99" w:defSemiHidden="1" w:defUnhideWhenUsed="1" w:defQFormat="0" w:count="267">
+    <w:lsdException w:name="Normal" w:semiHidden="0" w:uiPriority="0" w:unhideWhenUsed="0" w:qFormat="1"/>
+    <w:lsdException w:name="heading 1" w:semiHidden="0" w:uiPriority="0" w:unhideWhenUsed="0" w:qFormat="1"/>
+    <w:lsdException w:name="heading 2" w:uiPriority="0" w:qFormat="1"/>
+    <w:lsdException w:name="heading 3" w:uiPriority="0" w:qFormat="1"/>
+    <w:lsdException w:name="heading 4" w:uiPriority="0" w:qFormat="1"/>
+    <w:lsdException w:name="heading 5" w:uiPriority="0" w:qFormat="1"/>
+    <w:lsdException w:name="heading 6" w:uiPriority="0" w:qFormat="1"/>
+    <w:lsdException w:name="heading 7" w:uiPriority="0" w:qFormat="1"/>
+    <w:lsdException w:name="heading 8" w:uiPriority="0" w:qFormat="1"/>
+    <w:lsdException w:name="heading 9" w:uiPriority="0" w:qFormat="1"/>
+    <w:lsdException w:name="toc 1" w:uiPriority="39"/>
+    <w:lsdException w:name="toc 2" w:uiPriority="39"/>
+    <w:lsdException w:name="toc 3" w:uiPriority="39"/>
+    <w:lsdException w:name="toc 4" w:uiPriority="39"/>
+    <w:lsdException w:name="toc 5" w:uiPriority="39"/>
+    <w:lsdException w:name="toc 6" w:uiPriority="39"/>
+    <w:lsdException w:name="toc 7" w:uiPriority="39"/>
+    <w:lsdException w:name="toc 8" w:uiPriority="39"/>
+    <w:lsdException w:name="toc 9" w:uiPriority="39"/>
+    <w:lsdException w:name="header" w:uiPriority="0"/>
+    <w:lsdException w:name="footer" w:uiPriority="0"/>
+    <w:lsdException w:name="caption" w:uiPriority="35" w:qFormat="1"/>
+    <w:lsdException w:name="Title" w:semiHidden="0" w:uiPriority="0" w:unhideWhenUsed="0" w:qFormat="1"/>
+    <w:lsdException w:name="Default Paragraph Font" w:uiPriority="1"/>
+    <w:lsdException w:name="Subtitle" w:semiHidden="0" w:uiPriority="11" w:unhideWhenUsed="0" w:qFormat="1"/>
+    <w:lsdException w:name="Strong" w:semiHidden="0" w:uiPriority="22" w:unhideWhenUsed="0" w:qFormat="1"/>
+    <w:lsdException w:name="Emphasis" w:semiHidden="0" w:uiPriority="20" w:unhideWhenUsed="0" w:qFormat="1"/>
+    <w:lsdException w:name="Table Grid" w:semiHidden="0" w:uiPriority="39" w:unhideWhenUsed="0"/>
+    <w:lsdException w:name="Placeholder Text" w:unhideWhenUsed="0"/>
+    <w:lsdException w:name="No Spacing" w:semiHidden="0" w:uiPriority="1" w:unhideWhenUsed="0" w:qFormat="1"/>
+    <w:lsdException w:name="Light Shading" w:semiHidden="0" w:uiPriority="60" w:unhideWhenUsed="0"/>
+    <w:lsdException w:name="Light List" w:semiHidden="0" w:uiPriority="61" w:unhideWhenUsed="0"/>
+    <w:lsdException w:name="Light Grid" w:semiHidden="0" w:uiPriority="62" w:unhideWhenUsed="0"/>
+    <w:lsdException w:name="Medium Shading 1" w:semiHidden="0" w:uiPriority="63" w:unhideWhenUsed="0"/>
+    <w:lsdException w:name="Medium Shading 2" w:semiHidden="0" w:uiPriority="64" w:unhideWhenUsed="0"/>
+    <w:lsdException w:name="Medium List 1" w:semiHidden="0" w:uiPriority="65" w:unhideWhenUsed="0"/>
+    <w:lsdException w:name="Medium List 2" w:semiHidden="0" w:uiPriority="66" w:unhideWhenUsed="0"/>
+    <w:lsdException w:name="Medium Grid 1" w:semiHidden="0" w:uiPriority="67" w:unhideWhenUsed="0"/>
+    <w:lsdException w:name="Medium Grid 2" w:semiHidden="0" w:uiPriority="68" w:unhideWhenUsed="0"/>
+    <w:lsdException w:name="Medium Grid 3" w:semiHidden="0" w:uiPriority="69" w:unhideWhenUsed="0"/>
+    <w:lsdException w:name="Dark List" w:semiHidden="0" w:uiPriority="70" w:unhideWhenUsed="0"/>
+    <w:lsdException w:name="Colorful Shading" w:semiHidden="0" w:uiPriority="71" w:unhideWhenUsed="0"/>
+    <w:lsdException w:name="Colorful List" w:semiHidden="0" w:uiPriority="72" w:unhideWhenUsed="0"/>
+    <w:lsdException w:name="Colorful Grid" w:semiHidden="0" w:uiPriority="73" w:unhideWhenUsed="0"/>
+    <w:lsdException w:name="Light Shading Accent 1" w:semiHidden="0" w:uiPriority="60" w:unhideWhenUsed="0"/>
+    <w:lsdException w:name="Light List Accent 1" w:semiHidden="0" w:uiPriority="61" w:unhideWhenUsed="0"/>
+    <w:lsdException w:name="Light Grid Accent 1" w:semiHidden="0" w:uiPriority="62" w:unhideWhenUsed="0"/>
+    <w:lsdException w:name="Medium Shading 1 Accent 1" w:semiHidden="0" w:uiPriority="63" w:unhideWhenUsed="0"/>
+    <w:lsdException w:name="Medium Shading 2 Accent 1" w:semiHidden="0" w:uiPriority="64" w:unhideWhenUsed="0"/>
+    <w:lsdException w:name="Medium List 1 Accent 1" w:semiHidden="0" w:uiPriority="65" w:unhideWhenUsed="0"/>
+    <w:lsdException w:name="Revision" w:unhideWhenUsed="0"/>
+    <w:lsdException w:name="List Paragraph" w:semiHidden="0" w:uiPriority="34" w:unhideWhenUsed="0" w:qFormat="1"/>
+    <w:lsdException w:name="Quote" w:semiHidden="0" w:uiPriority="29" w:unhideWhenUsed="0" w:qFormat="1"/>
+    <w:lsdException w:name="Intense Quote" w:semiHidden="0" w:uiPriority="30" w:unhideWhenUsed="0" w:qFormat="1"/>
+    <w:lsdException w:name="Medium List 2 Accent 1" w:semiHidden="0" w:uiPriority="66" w:unhideWhenUsed="0"/>
+    <w:lsdException w:name="Medium Grid 1 Accent 1" w:semiHidden="0" w:uiPriority="67" w:unhideWhenUsed="0"/>
+    <w:lsdException w:name="Medium Grid 2 Accent 1" w:semiHidden="0" w:uiPriority="68" w:unhideWhenUsed="0"/>
+    <w:lsdException w:name="Medium Grid 3 Accent 1" w:semiHidden="0" w:uiPriority="69" w:unhideWhenUsed="0"/>
+    <w:lsdException w:name="Dark List Accent 1" w:semiHidden="0" w:uiPriority="70" w:unhideWhenUsed="0"/>
+    <w:lsdException w:name="Colorful Shading Accent 1" w:semiHidden="0" w:uiPriority="71" w:unhideWhenUsed="0"/>
+    <w:lsdException w:name="Colorful List Accent 1" w:semiHidden="0" w:uiPriority="72" w:unhideWhenUsed="0"/>
+    <w:lsdException w:name="Colorful Grid Accent 1" w:semiHidden="0" w:uiPriority="73" w:unhideWhenUsed="0"/>
+    <w:lsdException w:name="Light Shading Accent 2" w:semiHidden="0" w:uiPriority="60" w:unhideWhenUsed="0"/>
+    <w:lsdException w:name="Light List Accent 2" w:semiHidden="0" w:uiPriority="61" w:unhideWhenUsed="0"/>
+    <w:lsdException w:name="Light Grid Accent 2" w:semiHidden="0" w:uiPriority="62" w:unhideWhenUsed="0"/>
+    <w:lsdException w:name="Medium Shading 1 Accent 2" w:semiHidden="0" w:uiPriority="63" w:unhideWhenUsed="0"/>
+    <w:lsdException w:name="Medium Shading 2 Accent 2" w:semiHidden="0" w:uiPriority="64" w:unhideWhenUsed="0"/>
+    <w:lsdException w:name="Medium List 1 Accent 2" w:semiHidden="0" w:uiPriority="65" w:unhideWhenUsed="0"/>
+    <w:lsdException w:name="Medium List 2 Accent 2" w:semiHidden="0" w:uiPriority="66" w:unhideWhenUsed="0"/>
+    <w:lsdException w:name="Medium Grid 1 Accent 2" w:semiHidden="0" w:uiPriority="67" w:unhideWhenUsed="0"/>
+    <w:lsdException w:name="Medium Grid 2 Accent 2" w:semiHidden="0" w:uiPriority="68" w:unhideWhenUsed="0"/>
+    <w:lsdException w:name="Medium Grid 3 Accent 2" w:semiHidden="0" w:uiPriority="69" w:unhideWhenUsed="0"/>
+    <w:lsdException w:name="Dark List Accent 2" w:semiHidden="0" w:uiPriority="70" w:unhideWhenUsed="0"/>
+    <w:lsdException w:name="Colorful Shading Accent 2" w:semiHidden="0" w:uiPriority="71" w:unhideWhenUsed="0"/>
+    <w:lsdException w:name="Colorful List Accent 2" w:semiHidden="0" w:uiPriority="72" w:unhideWhenUsed="0"/>
+    <w:lsdException w:name="Colorful Grid Accent 2" w:semiHidden="0" w:uiPriority="73" w:unhideWhenUsed="0"/>
+    <w:lsdException w:name="Light Shading Accent 3" w:semiHidden="0" w:uiPriority="60" w:unhideWhenUsed="0"/>
+    <w:lsdException w:name="Light List Accent 3" w:semiHidden="0" w:uiPriority="61" w:unhideWhenUsed="0"/>
+    <w:lsdException w:name="Light Grid Accent 3" w:semiHidden="0" w:uiPriority="62" w:unhideWhenUsed="0"/>
+    <w:lsdException w:name="Medium Shading 1 Accent 3" w:semiHidden="0" w:uiPriority="63" w:unhideWhenUsed="0"/>
+    <w:lsdException w:name="Medium Shading 2 Accent 3" w:semiHidden="0" w:uiPriority="64" w:unhideWhenUsed="0"/>
+    <w:lsdException w:name="Medium List 1 Accent 3" w:semiHidden="0" w:uiPriority="65" w:unhideWhenUsed="0"/>
+    <w:lsdException w:name="Medium List 2 Accent 3" w:semiHidden="0" w:uiPriority="66" w:unhideWhenUsed="0"/>
+    <w:lsdException w:name="Medium Grid 1 Accent 3" w:semiHidden="0" w:uiPriority="67" w:unhideWhenUsed="0"/>
+    <w:lsdException w:name="Medium Grid 2 Accent 3" w:semiHidden="0" w:uiPriority="68" w:unhideWhenUsed="0"/>
+    <w:lsdException w:name="Medium Grid 3 Accent 3" w:semiHidden="0" w:uiPriority="69" w:unhideWhenUsed="0"/>
+    <w:lsdException w:name="Dark List Accent 3" w:semiHidden="0" w:uiPriority="70" w:unhideWhenUsed="0"/>
+    <w:lsdException w:name="Colorful Shading Accent 3" w:semiHidden="0" w:uiPriority="71" w:unhideWhenUsed="0"/>
+    <w:lsdException w:name="Colorful List Accent 3" w:semiHidden="0" w:uiPriority="72" w:unhideWhenUsed="0"/>
+    <w:lsdException w:name="Colorful Grid Accent 3" w:semiHidden="0" w:uiPriority="73" w:unhideWhenUsed="0"/>
+    <w:lsdException w:name="Light Shading Accent 4" w:semiHidden="0" w:uiPriority="60" w:unhideWhenUsed="0"/>
+    <w:lsdException w:name="Light List Accent 4" w:semiHidden="0" w:uiPriority="61" w:unhideWhenUsed="0"/>
+    <w:lsdException w:name="Light Grid Accent 4" w:semiHidden="0" w:uiPriority="62" w:unhideWhenUsed="0"/>
+    <w:lsdException w:name="Medium Shading 1 Accent 4" w:semiHidden="0" w:uiPriority="63" w:unhideWhenUsed="0"/>
+    <w:lsdException w:name="Medium Shading 2 Accent 4" w:semiHidden="0" w:uiPriority="64" w:unhideWhenUsed="0"/>
+    <w:lsdException w:name="Medium List 1 Accent 4" w:semiHidden="0" w:uiPriority="65" w:unhideWhenUsed="0"/>
+    <w:lsdException w:name="Medium List 2 Accent 4" w:semiHidden="0" w:uiPriority="66" w:unhideWhenUsed="0"/>
+    <w:lsdException w:name="Medium Grid 1 Accent 4" w:semiHidden="0" w:uiPriority="67" w:unhideWhenUsed="0"/>
+    <w:lsdException w:name="Medium Grid 2 Accent 4" w:semiHidden="0" w:uiPriority="68" w:unhideWhenUsed="0"/>
+    <w:lsdException w:name="Medium Grid 3 Accent 4" w:semiHidden="0" w:uiPriority="69" w:unhideWhenUsed="0"/>
+    <w:lsdException w:name="Dark List Accent 4" w:semiHidden="0" w:uiPriority="70" w:unhideWhenUsed="0"/>
+    <w:lsdException w:name="Colorful Shading Accent 4" w:semiHidden="0" w:uiPriority="71" w:unhideWhenUsed="0"/>
+    <w:lsdException w:name="Colorful List Accent 4" w:semiHidden="0" w:uiPriority="72" w:unhideWhenUsed="0"/>
+    <w:lsdException w:name="Colorful Grid Accent 4" w:semiHidden="0" w:uiPriority="73" w:unhideWhenUsed="0"/>
+    <w:lsdException w:name="Light Shading Accent 5" w:semiHidden="0" w:uiPriority="60" w:unhideWhenUsed="0"/>
+    <w:lsdException w:name="Light List Accent 5" w:semiHidden="0" w:uiPriority="61" w:unhideWhenUsed="0"/>
+    <w:lsdException w:name="Light Grid Accent 5" w:semiHidden="0" w:uiPriority="62" w:unhideWhenUsed="0"/>
+    <w:lsdException w:name="Medium Shading 1 Accent 5" w:semiHidden="0" w:uiPriority="63" w:unhideWhenUsed="0"/>
+    <w:lsdException w:name="Medium Shading 2 Accent 5" w:semiHidden="0" w:uiPriority="64" w:unhideWhenUsed="0"/>
+    <w:lsdException w:name="Medium List 1 Accent 5" w:semiHidden="0" w:uiPriority="65" w:unhideWhenUsed="0"/>
+    <w:lsdException w:name="Medium List 2 Accent 5" w:semiHidden="0" w:uiPriority="66" w:unhideWhenUsed="0"/>
+    <w:lsdException w:name="Medium Grid 1 Accent 5" w:semiHidden="0" w:uiPriority="67" w:unhideWhenUsed="0"/>
+    <w:lsdException w:name="Medium Grid 2 Accent 5" w:semiHidden="0" w:uiPriority="68" w:unhideWhenUsed="0"/>
+    <w:lsdException w:name="Medium Grid 3 Accent 5" w:semiHidden="0" w:uiPriority="69" w:unhideWhenUsed="0"/>
+    <w:lsdException w:name="Dark List Accent 5" w:semiHidden="0" w:uiPriority="70" w:unhideWhenUsed="0"/>
+    <w:lsdException w:name="Colorful Shading Accent 5" w:semiHidden="0" w:uiPriority="71" w:unhideWhenUsed="0"/>
+    <w:lsdException w:name="Colorful List Accent 5" w:semiHidden="0" w:uiPriority="72" w:unhideWhenUsed="0"/>
+    <w:lsdException w:name="Colorful Grid Accent 5" w:semiHidden="0" w:uiPriority="73" w:unhideWhenUsed="0"/>
+    <w:lsdException w:name="Light Shading Accent 6" w:semiHidden="0" w:uiPriority="60" w:unhideWhenUsed="0"/>
+    <w:lsdException w:name="Light List Accent 6" w:semiHidden="0" w:uiPriority="61" w:unhideWhenUsed="0"/>
+    <w:lsdException w:name="Light Grid Accent 6" w:semiHidden="0" w:uiPriority="62" w:unhideWhenUsed="0"/>
+    <w:lsdException w:name="Medium Shading 1 Accent 6" w:semiHidden="0" w:uiPriority="63" w:unhideWhenUsed="0"/>
+    <w:lsdException w:name="Medium Shading 2 Accent 6" w:semiHidden="0" w:uiPriority="64" w:unhideWhenUsed="0"/>
+    <w:lsdException w:name="Medium List 1 Accent 6" w:semiHidden="0" w:uiPriority="65" w:unhideWhenUsed="0"/>
+    <w:lsdException w:name="Medium List 2 Accent 6" w:semiHidden="0" w:uiPriority="66" w:unhideWhenUsed="0"/>
+    <w:lsdException w:name="Medium Grid 1 Accent 6" w:semiHidden="0" w:uiPriority="67" w:unhideWhenUsed="0"/>
+    <w:lsdException w:name="Medium Grid 2 Accent 6" w:semiHidden="0" w:uiPriority="68" w:unhideWhenUsed="0"/>
+    <w:lsdException w:name="Medium Grid 3 Accent 6" w:semiHidden="0" w:uiPriority="69" w:unhideWhenUsed="0"/>
+    <w:lsdException w:name="Dark List Accent 6" w:semiHidden="0" w:uiPriority="70" w:unhideWhenUsed="0"/>
+    <w:lsdException w:name="Colorful Shading Accent 6" w:semiHidden="0" w:uiPriority="71" w:unhideWhenUsed="0"/>
+    <w:lsdException w:name="Colorful List Accent 6" w:semiHidden="0" w:uiPriority="72" w:unhideWhenUsed="0"/>
+    <w:lsdException w:name="Colorful Grid Accent 6" w:semiHidden="0" w:uiPriority="73" w:unhideWhenUsed="0"/>
+    <w:lsdException w:name="Subtle Emphasis" w:semiHidden="0" w:uiPriority="19" w:unhideWhenUsed="0" w:qFormat="1"/>
+    <w:lsdException w:name="Intense Emphasis" w:semiHidden="0" w:uiPriority="21" w:unhideWhenUsed="0" w:qFormat="1"/>
+    <w:lsdException w:name="Subtle Reference" w:semiHidden="0" w:uiPriority="31" w:unhideWhenUsed="0" w:qFormat="1"/>
+    <w:lsdException w:name="Intense Reference" w:semiHidden="0" w:uiPriority="32" w:unhideWhenUsed="0" w:qFormat="1"/>
+    <w:lsdException w:name="Book Title" w:semiHidden="0" w:uiPriority="33" w:unhideWhenUsed="0" w:qFormat="1"/>
+    <w:lsdException w:name="Bibliography" w:uiPriority="37"/>
+    <w:lsdException w:name="TOC Heading" w:uiPriority="39" w:qFormat="1"/>
   </w:latentStyles>
   <w:style w:type="paragraph" w:default="1" w:styleId="Normal">
     <w:name w:val="Normal"/>
@@ -9569,6 +8822,7 @@
     <w:uiPriority w:val="99"/>
     <w:semiHidden/>
     <w:unhideWhenUsed/>
+    <w:qFormat/>
     <w:tblPr>
       <w:tblInd w:w="0" w:type="dxa"/>
       <w:tblCellMar>
@@ -9949,6 +9203,7 @@
       <w:lang w:val="en-US"/>
     </w:rPr>
     <w:tblPr>
+      <w:tblInd w:w="0" w:type="dxa"/>
       <w:tblBorders>
         <w:top w:val="single" w:sz="4" w:space="0" w:color="auto"/>
         <w:left w:val="single" w:sz="4" w:space="0" w:color="auto"/>
@@ -9957,6 +9212,12 @@
         <w:insideH w:val="single" w:sz="4" w:space="0" w:color="auto"/>
         <w:insideV w:val="single" w:sz="4" w:space="0" w:color="auto"/>
       </w:tblBorders>
+      <w:tblCellMar>
+        <w:top w:w="0" w:type="dxa"/>
+        <w:left w:w="108" w:type="dxa"/>
+        <w:bottom w:w="0" w:type="dxa"/>
+        <w:right w:w="108" w:type="dxa"/>
+      </w:tblCellMar>
     </w:tblPr>
   </w:style>
   <w:style w:type="paragraph" w:styleId="Caption">
@@ -10040,7 +9301,7 @@
     </a:clrScheme>
     <a:fontScheme name="Office">
       <a:majorFont>
-        <a:latin typeface="Calibri Light" panose="020F0302020204030204"/>
+        <a:latin typeface="Calibri Light"/>
         <a:ea typeface=""/>
         <a:cs typeface=""/>
         <a:font script="Jpan" typeface="游ゴシック Light"/>
@@ -10075,7 +9336,7 @@
         <a:font script="Geor" typeface="Sylfaen"/>
       </a:majorFont>
       <a:minorFont>
-        <a:latin typeface="Calibri" panose="020F0502020204030204"/>
+        <a:latin typeface="Calibri"/>
         <a:ea typeface=""/>
         <a:cs typeface=""/>
         <a:font script="Jpan" typeface="游明朝"/>
@@ -10252,7 +9513,7 @@
   <a:extraClrSchemeLst/>
   <a:extLst>
     <a:ext uri="{05A4C25C-085E-4340-85A3-A5531E510DB2}">
-      <thm15:themeFamily xmlns:thm15="http://schemas.microsoft.com/office/thememl/2012/main" name="Office Theme" id="{62F939B6-93AF-4DB8-9C6B-D6C7DFDC589F}" vid="{4A3C46E8-61CC-4603-A589-7422A47A8E4A}"/>
+      <thm15:themeFamily xmlns:thm15="http://schemas.microsoft.com/office/thememl/2012/main" xmlns="" name="Office Theme" id="{62F939B6-93AF-4DB8-9C6B-D6C7DFDC589F}" vid="{4A3C46E8-61CC-4603-A589-7422A47A8E4A}"/>
     </a:ext>
   </a:extLst>
 </a:theme>

</xml_diff>